<commit_message>
NewRectBehavior works, selection behavior broken, constraints broken
</commit_message>
<xml_diff>
--- a/HW5-AUIS-schwarz-julia-processing/README.docx
+++ b/HW5-AUIS-schwarz-julia-processing/README.docx
@@ -39,13 +39,8 @@
           <w:numId w:val="1"/>
         </w:numPr>
       </w:pPr>
-      <w:proofErr w:type="spellStart"/>
       <w:r>
-        <w:t>Int</w:t>
-      </w:r>
-      <w:proofErr w:type="spellEnd"/>
-      <w:r>
-        <w:t xml:space="preserve"> color changed to color object</w:t>
+        <w:t>Int color changed to color object</w:t>
       </w:r>
     </w:p>
     <w:p>
@@ -56,6 +51,32 @@
           <w:numId w:val="1"/>
         </w:numPr>
       </w:pPr>
+      <w:r>
+        <w:t>Have to call super.setup() in anything that extends windowgroup. TODO: fix to make this not a requirement!!!</w:t>
+      </w:r>
+    </w:p>
+    <w:p>
+      <w:pPr>
+        <w:pStyle w:val="ListParagraph"/>
+        <w:numPr>
+          <w:ilvl w:val="0"/>
+          <w:numId w:val="1"/>
+        </w:numPr>
+      </w:pPr>
+      <w:r>
+        <w:t>Have to copy data folder to bin</w:t>
+      </w:r>
+    </w:p>
+    <w:p/>
+    <w:p>
+      <w:r>
+        <w:t>TODO: constraints test doesn’t work</w:t>
+      </w:r>
+    </w:p>
+    <w:p>
+      <w:r>
+        <w:t>Select mode is broken</w:t>
+      </w:r>
       <w:bookmarkStart w:id="0" w:name="_GoBack"/>
       <w:bookmarkEnd w:id="0"/>
     </w:p>

</xml_diff>

<commit_message>
Bugfixes, slowly debugging constraints
</commit_message>
<xml_diff>
--- a/HW5-AUIS-schwarz-julia-processing/README.docx
+++ b/HW5-AUIS-schwarz-julia-processing/README.docx
@@ -70,15 +70,30 @@
     <w:p/>
     <w:p>
       <w:r>
-        <w:t>TODO: constraints test doesn’t work</w:t>
-      </w:r>
-    </w:p>
-    <w:p>
-      <w:r>
-        <w:t>Select mode is broken</w:t>
+        <w:t xml:space="preserve">TODO: </w:t>
+      </w:r>
+    </w:p>
+    <w:p>
+      <w:r>
+        <w:t>constraints test doesn’t work</w:t>
+      </w:r>
+    </w:p>
+    <w:p>
+      <w:r>
+        <w:t>Make all things work as java executables</w:t>
       </w:r>
       <w:bookmarkStart w:id="0" w:name="_GoBack"/>
       <w:bookmarkEnd w:id="0"/>
+    </w:p>
+    <w:p>
+      <w:r>
+        <w:t>Test node-edge editor</w:t>
+      </w:r>
+    </w:p>
+    <w:p>
+      <w:r>
+        <w:t>Make a cool demo that uses processing somehow</w:t>
+      </w:r>
     </w:p>
     <w:sectPr>
       <w:pgSz w:w="12240" w:h="15840"/>

</xml_diff>

<commit_message>
Adding public static void main to all tests;
</commit_message>
<xml_diff>
--- a/HW5-AUIS-schwarz-julia-processing/README.docx
+++ b/HW5-AUIS-schwarz-julia-processing/README.docx
@@ -82,18 +82,24 @@
       <w:r>
         <w:t>Make all things work as java executables</w:t>
       </w:r>
+    </w:p>
+    <w:p>
+      <w:r>
+        <w:t>Test node-edge editor</w:t>
+      </w:r>
+    </w:p>
+    <w:p>
+      <w:r>
+        <w:t>Make a cool demo that uses processing somehow</w:t>
+      </w:r>
+    </w:p>
+    <w:p/>
+    <w:p>
+      <w:r>
+        <w:t>How to run a test: right click on a test, select run as-&gt;java application</w:t>
+      </w:r>
       <w:bookmarkStart w:id="0" w:name="_GoBack"/>
       <w:bookmarkEnd w:id="0"/>
-    </w:p>
-    <w:p>
-      <w:r>
-        <w:t>Test node-edge editor</w:t>
-      </w:r>
-    </w:p>
-    <w:p>
-      <w:r>
-        <w:t>Make a cool demo that uses processing somehow</w:t>
-      </w:r>
     </w:p>
     <w:sectPr>
       <w:pgSz w:w="12240" w:h="15840"/>

</xml_diff>

<commit_message>
Organizing imports, updating readme
</commit_message>
<xml_diff>
--- a/HW5-AUIS-schwarz-julia-processing/README.docx
+++ b/HW5-AUIS-schwarz-julia-processing/README.docx
@@ -4,7 +4,1189 @@
   <w:body>
     <w:p>
       <w:r>
-        <w:t>Changes from spec in Processing App:</w:t>
+        <w:t>The included project contains</w:t>
+      </w:r>
+      <w:r>
+        <w:t xml:space="preserve"> an interactive graphical object library for processing which supports all features from </w:t>
+      </w:r>
+      <w:proofErr w:type="spellStart"/>
+      <w:r>
+        <w:t>homeworks</w:t>
+      </w:r>
+      <w:proofErr w:type="spellEnd"/>
+      <w:r>
+        <w:t xml:space="preserve"> 2-4. Additionally, for homework 5, included is a slider widget implementation (</w:t>
+      </w:r>
+      <w:r>
+        <w:rPr>
+          <w:rFonts w:ascii="Courier New" w:hAnsi="Courier New" w:cs="Courier New"/>
+        </w:rPr>
+        <w:t>homework5.processing.graphicalobject.Slider</w:t>
+      </w:r>
+      <w:r>
+        <w:rPr>
+          <w:rFonts w:asciiTheme="majorHAnsi" w:hAnsiTheme="majorHAnsi" w:cs="Courier New"/>
+        </w:rPr>
+        <w:t xml:space="preserve">) </w:t>
+      </w:r>
+      <w:r>
+        <w:t xml:space="preserve">as well as </w:t>
+      </w:r>
+      <w:proofErr w:type="gramStart"/>
+      <w:r>
+        <w:t>an ‘interesting</w:t>
+      </w:r>
+      <w:proofErr w:type="gramEnd"/>
+      <w:r>
+        <w:t xml:space="preserve"> UI’—a cherry blossom generator</w:t>
+      </w:r>
+      <w:r>
+        <w:t xml:space="preserve"> that allows for tweaking of parameters via sliders. The UI shows off the benefit of integrating with Processing since I was able to use the vast library of beautiful artwork from </w:t>
+      </w:r>
+      <w:hyperlink r:id="rId6" w:history="1">
+        <w:r>
+          <w:rPr>
+            <w:rStyle w:val="Hyperlink"/>
+          </w:rPr>
+          <w:t>http://openprocessing.org</w:t>
+        </w:r>
+      </w:hyperlink>
+      <w:r>
+        <w:t xml:space="preserve"> (all written in processing) in my interface.</w:t>
+      </w:r>
+    </w:p>
+    <w:p>
+      <w:pPr>
+        <w:pStyle w:val="Heading2"/>
+        <w:rPr>
+          <w:b w:val="0"/>
+        </w:rPr>
+      </w:pPr>
+      <w:r>
+        <w:rPr>
+          <w:b w:val="0"/>
+        </w:rPr>
+        <w:t>Installation</w:t>
+      </w:r>
+    </w:p>
+    <w:p>
+      <w:r>
+        <w:t xml:space="preserve">The .zip </w:t>
+      </w:r>
+      <w:r>
+        <w:t>folder should contain all necessary libraries and project files. Simply unzip the folder and add the project contained in the folder.</w:t>
+      </w:r>
+    </w:p>
+    <w:p>
+      <w:pPr>
+        <w:pStyle w:val="Heading2"/>
+        <w:rPr>
+          <w:b w:val="0"/>
+        </w:rPr>
+      </w:pPr>
+      <w:r>
+        <w:rPr>
+          <w:b w:val="0"/>
+        </w:rPr>
+        <w:t>Adding Interactive Components to a Processing Sketch</w:t>
+      </w:r>
+    </w:p>
+    <w:p>
+      <w:r>
+        <w:t xml:space="preserve">To add interactive components to a processing sketch, simply </w:t>
+      </w:r>
+    </w:p>
+    <w:p>
+      <w:pPr>
+        <w:pStyle w:val="ListParagraph"/>
+        <w:numPr>
+          <w:ilvl w:val="0"/>
+          <w:numId w:val="4"/>
+        </w:numPr>
+      </w:pPr>
+      <w:r>
+        <w:t xml:space="preserve">When specifying the size of your sketch, add </w:t>
+      </w:r>
+      <w:r>
+        <w:rPr>
+          <w:rFonts w:ascii="Monaco" w:hAnsi="Monaco" w:cs="Monaco"/>
+          <w:i/>
+          <w:iCs/>
+          <w:color w:val="0000C0"/>
+          <w:sz w:val="16"/>
+          <w:szCs w:val="16"/>
+        </w:rPr>
+        <w:t>JAVA2D</w:t>
+      </w:r>
+      <w:r>
+        <w:t xml:space="preserve"> as the last argument</w:t>
+      </w:r>
+    </w:p>
+    <w:p>
+      <w:pPr>
+        <w:pStyle w:val="ListParagraph"/>
+        <w:numPr>
+          <w:ilvl w:val="0"/>
+          <w:numId w:val="4"/>
+        </w:numPr>
+      </w:pPr>
+      <w:r>
+        <w:t>Create an interactive frame in the setup method of processing</w:t>
+      </w:r>
+    </w:p>
+    <w:p>
+      <w:pPr>
+        <w:pStyle w:val="ListParagraph"/>
+        <w:numPr>
+          <w:ilvl w:val="0"/>
+          <w:numId w:val="4"/>
+        </w:numPr>
+      </w:pPr>
+      <w:r>
+        <w:t>In the draw method, draw your interface wherever you’d like</w:t>
+      </w:r>
+    </w:p>
+    <w:p>
+      <w:r>
+        <w:t>Here is a</w:t>
+      </w:r>
+    </w:p>
+    <w:p>
+      <w:pPr>
+        <w:widowControl w:val="0"/>
+        <w:autoSpaceDE w:val="0"/>
+        <w:autoSpaceDN w:val="0"/>
+        <w:adjustRightInd w:val="0"/>
+        <w:spacing w:after="0" w:line="240" w:lineRule="auto"/>
+        <w:rPr>
+          <w:rFonts w:ascii="Monaco" w:hAnsi="Monaco" w:cs="Monaco"/>
+          <w:sz w:val="16"/>
+          <w:szCs w:val="16"/>
+        </w:rPr>
+      </w:pPr>
+      <w:proofErr w:type="gramStart"/>
+      <w:r>
+        <w:rPr>
+          <w:rFonts w:ascii="Monaco" w:hAnsi="Monaco" w:cs="Monaco"/>
+          <w:b/>
+          <w:bCs/>
+          <w:color w:val="7F0055"/>
+          <w:sz w:val="16"/>
+          <w:szCs w:val="16"/>
+        </w:rPr>
+        <w:t>public</w:t>
+      </w:r>
+      <w:proofErr w:type="gramEnd"/>
+      <w:r>
+        <w:rPr>
+          <w:rFonts w:ascii="Monaco" w:hAnsi="Monaco" w:cs="Monaco"/>
+          <w:color w:val="000000"/>
+          <w:sz w:val="16"/>
+          <w:szCs w:val="16"/>
+        </w:rPr>
+        <w:t xml:space="preserve"> </w:t>
+      </w:r>
+      <w:r>
+        <w:rPr>
+          <w:rFonts w:ascii="Monaco" w:hAnsi="Monaco" w:cs="Monaco"/>
+          <w:b/>
+          <w:bCs/>
+          <w:color w:val="7F0055"/>
+          <w:sz w:val="16"/>
+          <w:szCs w:val="16"/>
+        </w:rPr>
+        <w:t>abstract</w:t>
+      </w:r>
+      <w:r>
+        <w:rPr>
+          <w:rFonts w:ascii="Monaco" w:hAnsi="Monaco" w:cs="Monaco"/>
+          <w:color w:val="000000"/>
+          <w:sz w:val="16"/>
+          <w:szCs w:val="16"/>
+        </w:rPr>
+        <w:t xml:space="preserve"> </w:t>
+      </w:r>
+      <w:r>
+        <w:rPr>
+          <w:rFonts w:ascii="Monaco" w:hAnsi="Monaco" w:cs="Monaco"/>
+          <w:b/>
+          <w:bCs/>
+          <w:color w:val="7F0055"/>
+          <w:sz w:val="16"/>
+          <w:szCs w:val="16"/>
+        </w:rPr>
+        <w:t>class</w:t>
+      </w:r>
+      <w:r>
+        <w:rPr>
+          <w:rFonts w:ascii="Monaco" w:hAnsi="Monaco" w:cs="Monaco"/>
+          <w:color w:val="000000"/>
+          <w:sz w:val="16"/>
+          <w:szCs w:val="16"/>
+        </w:rPr>
+        <w:t xml:space="preserve"> </w:t>
+      </w:r>
+      <w:proofErr w:type="spellStart"/>
+      <w:r>
+        <w:rPr>
+          <w:rFonts w:ascii="Monaco" w:hAnsi="Monaco" w:cs="Monaco"/>
+          <w:color w:val="000000"/>
+          <w:sz w:val="16"/>
+          <w:szCs w:val="16"/>
+        </w:rPr>
+        <w:t>ExampleSketch</w:t>
+      </w:r>
+      <w:proofErr w:type="spellEnd"/>
+      <w:r>
+        <w:rPr>
+          <w:rFonts w:ascii="Monaco" w:hAnsi="Monaco" w:cs="Monaco"/>
+          <w:color w:val="000000"/>
+          <w:sz w:val="16"/>
+          <w:szCs w:val="16"/>
+        </w:rPr>
+        <w:t xml:space="preserve"> </w:t>
+      </w:r>
+      <w:r>
+        <w:rPr>
+          <w:rFonts w:ascii="Monaco" w:hAnsi="Monaco" w:cs="Monaco"/>
+          <w:b/>
+          <w:bCs/>
+          <w:color w:val="7F0055"/>
+          <w:sz w:val="16"/>
+          <w:szCs w:val="16"/>
+        </w:rPr>
+        <w:t>extends</w:t>
+      </w:r>
+      <w:r>
+        <w:rPr>
+          <w:rFonts w:ascii="Monaco" w:hAnsi="Monaco" w:cs="Monaco"/>
+          <w:color w:val="000000"/>
+          <w:sz w:val="16"/>
+          <w:szCs w:val="16"/>
+        </w:rPr>
+        <w:t xml:space="preserve"> </w:t>
+      </w:r>
+      <w:proofErr w:type="spellStart"/>
+      <w:r>
+        <w:rPr>
+          <w:rFonts w:ascii="Monaco" w:hAnsi="Monaco" w:cs="Monaco"/>
+          <w:color w:val="000000"/>
+          <w:sz w:val="16"/>
+          <w:szCs w:val="16"/>
+        </w:rPr>
+        <w:t>PApplet</w:t>
+      </w:r>
+      <w:proofErr w:type="spellEnd"/>
+      <w:r>
+        <w:rPr>
+          <w:rFonts w:ascii="Monaco" w:hAnsi="Monaco" w:cs="Monaco"/>
+          <w:color w:val="000000"/>
+          <w:sz w:val="16"/>
+          <w:szCs w:val="16"/>
+        </w:rPr>
+        <w:t xml:space="preserve"> {</w:t>
+      </w:r>
+    </w:p>
+    <w:p>
+      <w:pPr>
+        <w:widowControl w:val="0"/>
+        <w:autoSpaceDE w:val="0"/>
+        <w:autoSpaceDN w:val="0"/>
+        <w:adjustRightInd w:val="0"/>
+        <w:spacing w:after="0" w:line="240" w:lineRule="auto"/>
+        <w:rPr>
+          <w:rFonts w:ascii="Monaco" w:hAnsi="Monaco" w:cs="Monaco"/>
+          <w:sz w:val="16"/>
+          <w:szCs w:val="16"/>
+        </w:rPr>
+      </w:pPr>
+      <w:r>
+        <w:rPr>
+          <w:rFonts w:ascii="Monaco" w:hAnsi="Monaco" w:cs="Monaco"/>
+          <w:color w:val="000000"/>
+          <w:sz w:val="16"/>
+          <w:szCs w:val="16"/>
+        </w:rPr>
+        <w:tab/>
+      </w:r>
+      <w:proofErr w:type="gramStart"/>
+      <w:r>
+        <w:rPr>
+          <w:rFonts w:ascii="Monaco" w:hAnsi="Monaco" w:cs="Monaco"/>
+          <w:b/>
+          <w:bCs/>
+          <w:color w:val="7F0055"/>
+          <w:sz w:val="16"/>
+          <w:szCs w:val="16"/>
+        </w:rPr>
+        <w:t>protected</w:t>
+      </w:r>
+      <w:proofErr w:type="gramEnd"/>
+      <w:r>
+        <w:rPr>
+          <w:rFonts w:ascii="Monaco" w:hAnsi="Monaco" w:cs="Monaco"/>
+          <w:color w:val="000000"/>
+          <w:sz w:val="16"/>
+          <w:szCs w:val="16"/>
+        </w:rPr>
+        <w:t xml:space="preserve"> </w:t>
+      </w:r>
+      <w:proofErr w:type="spellStart"/>
+      <w:r>
+        <w:rPr>
+          <w:rFonts w:ascii="Monaco" w:hAnsi="Monaco" w:cs="Monaco"/>
+          <w:color w:val="000000"/>
+          <w:sz w:val="16"/>
+          <w:szCs w:val="16"/>
+        </w:rPr>
+        <w:t>InteractiveFrame</w:t>
+      </w:r>
+      <w:proofErr w:type="spellEnd"/>
+      <w:r>
+        <w:rPr>
+          <w:rFonts w:ascii="Monaco" w:hAnsi="Monaco" w:cs="Monaco"/>
+          <w:color w:val="000000"/>
+          <w:sz w:val="16"/>
+          <w:szCs w:val="16"/>
+        </w:rPr>
+        <w:t xml:space="preserve"> </w:t>
+      </w:r>
+      <w:proofErr w:type="spellStart"/>
+      <w:r>
+        <w:rPr>
+          <w:rFonts w:ascii="Monaco" w:hAnsi="Monaco" w:cs="Monaco"/>
+          <w:color w:val="0000C0"/>
+          <w:sz w:val="16"/>
+          <w:szCs w:val="16"/>
+        </w:rPr>
+        <w:t>myFrame</w:t>
+      </w:r>
+      <w:proofErr w:type="spellEnd"/>
+      <w:r>
+        <w:rPr>
+          <w:rFonts w:ascii="Monaco" w:hAnsi="Monaco" w:cs="Monaco"/>
+          <w:color w:val="000000"/>
+          <w:sz w:val="16"/>
+          <w:szCs w:val="16"/>
+        </w:rPr>
+        <w:t>;</w:t>
+      </w:r>
+    </w:p>
+    <w:p>
+      <w:pPr>
+        <w:widowControl w:val="0"/>
+        <w:autoSpaceDE w:val="0"/>
+        <w:autoSpaceDN w:val="0"/>
+        <w:adjustRightInd w:val="0"/>
+        <w:spacing w:after="0" w:line="240" w:lineRule="auto"/>
+        <w:rPr>
+          <w:rFonts w:ascii="Monaco" w:hAnsi="Monaco" w:cs="Monaco"/>
+          <w:sz w:val="16"/>
+          <w:szCs w:val="16"/>
+        </w:rPr>
+      </w:pPr>
+    </w:p>
+    <w:p>
+      <w:pPr>
+        <w:widowControl w:val="0"/>
+        <w:autoSpaceDE w:val="0"/>
+        <w:autoSpaceDN w:val="0"/>
+        <w:adjustRightInd w:val="0"/>
+        <w:spacing w:after="0" w:line="240" w:lineRule="auto"/>
+        <w:rPr>
+          <w:rFonts w:ascii="Monaco" w:hAnsi="Monaco" w:cs="Monaco"/>
+          <w:sz w:val="16"/>
+          <w:szCs w:val="16"/>
+        </w:rPr>
+      </w:pPr>
+      <w:r>
+        <w:rPr>
+          <w:rFonts w:ascii="Monaco" w:hAnsi="Monaco" w:cs="Monaco"/>
+          <w:color w:val="000000"/>
+          <w:sz w:val="16"/>
+          <w:szCs w:val="16"/>
+        </w:rPr>
+        <w:tab/>
+      </w:r>
+      <w:r>
+        <w:rPr>
+          <w:rFonts w:ascii="Monaco" w:hAnsi="Monaco" w:cs="Monaco"/>
+          <w:color w:val="646464"/>
+          <w:sz w:val="16"/>
+          <w:szCs w:val="16"/>
+        </w:rPr>
+        <w:t>@Override</w:t>
+      </w:r>
+    </w:p>
+    <w:p>
+      <w:pPr>
+        <w:widowControl w:val="0"/>
+        <w:autoSpaceDE w:val="0"/>
+        <w:autoSpaceDN w:val="0"/>
+        <w:adjustRightInd w:val="0"/>
+        <w:spacing w:after="0" w:line="240" w:lineRule="auto"/>
+        <w:rPr>
+          <w:rFonts w:ascii="Monaco" w:hAnsi="Monaco" w:cs="Monaco"/>
+          <w:sz w:val="16"/>
+          <w:szCs w:val="16"/>
+        </w:rPr>
+      </w:pPr>
+      <w:r>
+        <w:rPr>
+          <w:rFonts w:ascii="Monaco" w:hAnsi="Monaco" w:cs="Monaco"/>
+          <w:color w:val="000000"/>
+          <w:sz w:val="16"/>
+          <w:szCs w:val="16"/>
+        </w:rPr>
+        <w:tab/>
+      </w:r>
+      <w:proofErr w:type="gramStart"/>
+      <w:r>
+        <w:rPr>
+          <w:rFonts w:ascii="Monaco" w:hAnsi="Monaco" w:cs="Monaco"/>
+          <w:b/>
+          <w:bCs/>
+          <w:color w:val="7F0055"/>
+          <w:sz w:val="16"/>
+          <w:szCs w:val="16"/>
+        </w:rPr>
+        <w:t>public</w:t>
+      </w:r>
+      <w:proofErr w:type="gramEnd"/>
+      <w:r>
+        <w:rPr>
+          <w:rFonts w:ascii="Monaco" w:hAnsi="Monaco" w:cs="Monaco"/>
+          <w:color w:val="000000"/>
+          <w:sz w:val="16"/>
+          <w:szCs w:val="16"/>
+        </w:rPr>
+        <w:t xml:space="preserve"> </w:t>
+      </w:r>
+      <w:r>
+        <w:rPr>
+          <w:rFonts w:ascii="Monaco" w:hAnsi="Monaco" w:cs="Monaco"/>
+          <w:b/>
+          <w:bCs/>
+          <w:color w:val="7F0055"/>
+          <w:sz w:val="16"/>
+          <w:szCs w:val="16"/>
+        </w:rPr>
+        <w:t>void</w:t>
+      </w:r>
+      <w:r>
+        <w:rPr>
+          <w:rFonts w:ascii="Monaco" w:hAnsi="Monaco" w:cs="Monaco"/>
+          <w:color w:val="000000"/>
+          <w:sz w:val="16"/>
+          <w:szCs w:val="16"/>
+        </w:rPr>
+        <w:t xml:space="preserve"> setup() {</w:t>
+      </w:r>
+    </w:p>
+    <w:p>
+      <w:pPr>
+        <w:widowControl w:val="0"/>
+        <w:autoSpaceDE w:val="0"/>
+        <w:autoSpaceDN w:val="0"/>
+        <w:adjustRightInd w:val="0"/>
+        <w:spacing w:after="0" w:line="240" w:lineRule="auto"/>
+        <w:rPr>
+          <w:rFonts w:ascii="Monaco" w:hAnsi="Monaco" w:cs="Monaco"/>
+          <w:sz w:val="16"/>
+          <w:szCs w:val="16"/>
+        </w:rPr>
+      </w:pPr>
+      <w:r>
+        <w:rPr>
+          <w:rFonts w:ascii="Monaco" w:hAnsi="Monaco" w:cs="Monaco"/>
+          <w:color w:val="000000"/>
+          <w:sz w:val="16"/>
+          <w:szCs w:val="16"/>
+        </w:rPr>
+        <w:tab/>
+      </w:r>
+      <w:r>
+        <w:rPr>
+          <w:rFonts w:ascii="Monaco" w:hAnsi="Monaco" w:cs="Monaco"/>
+          <w:color w:val="000000"/>
+          <w:sz w:val="16"/>
+          <w:szCs w:val="16"/>
+        </w:rPr>
+        <w:tab/>
+      </w:r>
+      <w:r>
+        <w:rPr>
+          <w:rFonts w:ascii="Monaco" w:hAnsi="Monaco" w:cs="Monaco"/>
+          <w:color w:val="3F7F5F"/>
+          <w:sz w:val="16"/>
+          <w:szCs w:val="16"/>
+        </w:rPr>
+        <w:t xml:space="preserve">// </w:t>
+      </w:r>
+      <w:proofErr w:type="gramStart"/>
+      <w:r>
+        <w:rPr>
+          <w:rFonts w:ascii="Monaco" w:hAnsi="Monaco" w:cs="Monaco"/>
+          <w:color w:val="3F7F5F"/>
+          <w:sz w:val="16"/>
+          <w:szCs w:val="16"/>
+        </w:rPr>
+        <w:t>specify</w:t>
+      </w:r>
+      <w:proofErr w:type="gramEnd"/>
+      <w:r>
+        <w:rPr>
+          <w:rFonts w:ascii="Monaco" w:hAnsi="Monaco" w:cs="Monaco"/>
+          <w:color w:val="3F7F5F"/>
+          <w:sz w:val="16"/>
+          <w:szCs w:val="16"/>
+        </w:rPr>
+        <w:t xml:space="preserve"> the size of your sketch **IMPORTANT TO ALSO INCLUDE JAVA2D**</w:t>
+      </w:r>
+    </w:p>
+    <w:p>
+      <w:pPr>
+        <w:widowControl w:val="0"/>
+        <w:autoSpaceDE w:val="0"/>
+        <w:autoSpaceDN w:val="0"/>
+        <w:adjustRightInd w:val="0"/>
+        <w:spacing w:after="0" w:line="240" w:lineRule="auto"/>
+        <w:rPr>
+          <w:rFonts w:ascii="Monaco" w:hAnsi="Monaco" w:cs="Monaco"/>
+          <w:sz w:val="16"/>
+          <w:szCs w:val="16"/>
+        </w:rPr>
+      </w:pPr>
+      <w:r>
+        <w:rPr>
+          <w:rFonts w:ascii="Monaco" w:hAnsi="Monaco" w:cs="Monaco"/>
+          <w:color w:val="000000"/>
+          <w:sz w:val="16"/>
+          <w:szCs w:val="16"/>
+        </w:rPr>
+        <w:tab/>
+      </w:r>
+      <w:r>
+        <w:rPr>
+          <w:rFonts w:ascii="Monaco" w:hAnsi="Monaco" w:cs="Monaco"/>
+          <w:color w:val="000000"/>
+          <w:sz w:val="16"/>
+          <w:szCs w:val="16"/>
+        </w:rPr>
+        <w:tab/>
+      </w:r>
+      <w:proofErr w:type="gramStart"/>
+      <w:r>
+        <w:rPr>
+          <w:rFonts w:ascii="Monaco" w:hAnsi="Monaco" w:cs="Monaco"/>
+          <w:color w:val="000000"/>
+          <w:sz w:val="16"/>
+          <w:szCs w:val="16"/>
+        </w:rPr>
+        <w:t>size</w:t>
+      </w:r>
+      <w:proofErr w:type="gramEnd"/>
+      <w:r>
+        <w:rPr>
+          <w:rFonts w:ascii="Monaco" w:hAnsi="Monaco" w:cs="Monaco"/>
+          <w:color w:val="000000"/>
+          <w:sz w:val="16"/>
+          <w:szCs w:val="16"/>
+        </w:rPr>
+        <w:t xml:space="preserve">(720, 1080, </w:t>
+      </w:r>
+      <w:r>
+        <w:rPr>
+          <w:rFonts w:ascii="Monaco" w:hAnsi="Monaco" w:cs="Monaco"/>
+          <w:i/>
+          <w:iCs/>
+          <w:color w:val="0000C0"/>
+          <w:sz w:val="16"/>
+          <w:szCs w:val="16"/>
+        </w:rPr>
+        <w:t>JAVA2D</w:t>
+      </w:r>
+      <w:r>
+        <w:rPr>
+          <w:rFonts w:ascii="Monaco" w:hAnsi="Monaco" w:cs="Monaco"/>
+          <w:color w:val="000000"/>
+          <w:sz w:val="16"/>
+          <w:szCs w:val="16"/>
+        </w:rPr>
+        <w:t>);</w:t>
+      </w:r>
+    </w:p>
+    <w:p>
+      <w:pPr>
+        <w:widowControl w:val="0"/>
+        <w:autoSpaceDE w:val="0"/>
+        <w:autoSpaceDN w:val="0"/>
+        <w:adjustRightInd w:val="0"/>
+        <w:spacing w:after="0" w:line="240" w:lineRule="auto"/>
+        <w:rPr>
+          <w:rFonts w:ascii="Monaco" w:hAnsi="Monaco" w:cs="Monaco"/>
+          <w:sz w:val="16"/>
+          <w:szCs w:val="16"/>
+        </w:rPr>
+      </w:pPr>
+      <w:r>
+        <w:rPr>
+          <w:rFonts w:ascii="Monaco" w:hAnsi="Monaco" w:cs="Monaco"/>
+          <w:color w:val="000000"/>
+          <w:sz w:val="16"/>
+          <w:szCs w:val="16"/>
+        </w:rPr>
+        <w:tab/>
+      </w:r>
+      <w:r>
+        <w:rPr>
+          <w:rFonts w:ascii="Monaco" w:hAnsi="Monaco" w:cs="Monaco"/>
+          <w:color w:val="000000"/>
+          <w:sz w:val="16"/>
+          <w:szCs w:val="16"/>
+        </w:rPr>
+        <w:tab/>
+      </w:r>
+      <w:r>
+        <w:rPr>
+          <w:rFonts w:ascii="Monaco" w:hAnsi="Monaco" w:cs="Monaco"/>
+          <w:color w:val="3F7F5F"/>
+          <w:sz w:val="16"/>
+          <w:szCs w:val="16"/>
+        </w:rPr>
+        <w:t>// Create your interactive frame, passing in this sketch</w:t>
+      </w:r>
+    </w:p>
+    <w:p>
+      <w:pPr>
+        <w:widowControl w:val="0"/>
+        <w:autoSpaceDE w:val="0"/>
+        <w:autoSpaceDN w:val="0"/>
+        <w:adjustRightInd w:val="0"/>
+        <w:spacing w:after="0" w:line="240" w:lineRule="auto"/>
+        <w:rPr>
+          <w:rFonts w:ascii="Monaco" w:hAnsi="Monaco" w:cs="Monaco"/>
+          <w:sz w:val="16"/>
+          <w:szCs w:val="16"/>
+        </w:rPr>
+      </w:pPr>
+      <w:r>
+        <w:rPr>
+          <w:rFonts w:ascii="Monaco" w:hAnsi="Monaco" w:cs="Monaco"/>
+          <w:color w:val="000000"/>
+          <w:sz w:val="16"/>
+          <w:szCs w:val="16"/>
+        </w:rPr>
+        <w:tab/>
+      </w:r>
+      <w:r>
+        <w:rPr>
+          <w:rFonts w:ascii="Monaco" w:hAnsi="Monaco" w:cs="Monaco"/>
+          <w:color w:val="000000"/>
+          <w:sz w:val="16"/>
+          <w:szCs w:val="16"/>
+        </w:rPr>
+        <w:tab/>
+      </w:r>
+      <w:proofErr w:type="spellStart"/>
+      <w:proofErr w:type="gramStart"/>
+      <w:r>
+        <w:rPr>
+          <w:rFonts w:ascii="Monaco" w:hAnsi="Monaco" w:cs="Monaco"/>
+          <w:color w:val="0000C0"/>
+          <w:sz w:val="16"/>
+          <w:szCs w:val="16"/>
+        </w:rPr>
+        <w:t>myFrame</w:t>
+      </w:r>
+      <w:proofErr w:type="spellEnd"/>
+      <w:proofErr w:type="gramEnd"/>
+      <w:r>
+        <w:rPr>
+          <w:rFonts w:ascii="Monaco" w:hAnsi="Monaco" w:cs="Monaco"/>
+          <w:color w:val="000000"/>
+          <w:sz w:val="16"/>
+          <w:szCs w:val="16"/>
+        </w:rPr>
+        <w:t xml:space="preserve"> = </w:t>
+      </w:r>
+      <w:r>
+        <w:rPr>
+          <w:rFonts w:ascii="Monaco" w:hAnsi="Monaco" w:cs="Monaco"/>
+          <w:b/>
+          <w:bCs/>
+          <w:color w:val="7F0055"/>
+          <w:sz w:val="16"/>
+          <w:szCs w:val="16"/>
+        </w:rPr>
+        <w:t>new</w:t>
+      </w:r>
+      <w:r>
+        <w:rPr>
+          <w:rFonts w:ascii="Monaco" w:hAnsi="Monaco" w:cs="Monaco"/>
+          <w:color w:val="000000"/>
+          <w:sz w:val="16"/>
+          <w:szCs w:val="16"/>
+        </w:rPr>
+        <w:t xml:space="preserve"> </w:t>
+      </w:r>
+      <w:proofErr w:type="spellStart"/>
+      <w:r>
+        <w:rPr>
+          <w:rFonts w:ascii="Monaco" w:hAnsi="Monaco" w:cs="Monaco"/>
+          <w:color w:val="000000"/>
+          <w:sz w:val="16"/>
+          <w:szCs w:val="16"/>
+        </w:rPr>
+        <w:t>InteractiveFrame</w:t>
+      </w:r>
+      <w:proofErr w:type="spellEnd"/>
+      <w:r>
+        <w:rPr>
+          <w:rFonts w:ascii="Monaco" w:hAnsi="Monaco" w:cs="Monaco"/>
+          <w:color w:val="000000"/>
+          <w:sz w:val="16"/>
+          <w:szCs w:val="16"/>
+        </w:rPr>
+        <w:t>(</w:t>
+      </w:r>
+      <w:r>
+        <w:rPr>
+          <w:rFonts w:ascii="Monaco" w:hAnsi="Monaco" w:cs="Monaco"/>
+          <w:b/>
+          <w:bCs/>
+          <w:color w:val="7F0055"/>
+          <w:sz w:val="16"/>
+          <w:szCs w:val="16"/>
+        </w:rPr>
+        <w:t>this</w:t>
+      </w:r>
+      <w:r>
+        <w:rPr>
+          <w:rFonts w:ascii="Monaco" w:hAnsi="Monaco" w:cs="Monaco"/>
+          <w:color w:val="000000"/>
+          <w:sz w:val="16"/>
+          <w:szCs w:val="16"/>
+        </w:rPr>
+        <w:t>);</w:t>
+      </w:r>
+    </w:p>
+    <w:p>
+      <w:pPr>
+        <w:widowControl w:val="0"/>
+        <w:autoSpaceDE w:val="0"/>
+        <w:autoSpaceDN w:val="0"/>
+        <w:adjustRightInd w:val="0"/>
+        <w:spacing w:after="0" w:line="240" w:lineRule="auto"/>
+        <w:rPr>
+          <w:rFonts w:ascii="Monaco" w:hAnsi="Monaco" w:cs="Monaco"/>
+          <w:sz w:val="16"/>
+          <w:szCs w:val="16"/>
+        </w:rPr>
+      </w:pPr>
+      <w:r>
+        <w:rPr>
+          <w:rFonts w:ascii="Monaco" w:hAnsi="Monaco" w:cs="Monaco"/>
+          <w:color w:val="000000"/>
+          <w:sz w:val="16"/>
+          <w:szCs w:val="16"/>
+        </w:rPr>
+        <w:tab/>
+      </w:r>
+      <w:r>
+        <w:rPr>
+          <w:rFonts w:ascii="Monaco" w:hAnsi="Monaco" w:cs="Monaco"/>
+          <w:color w:val="000000"/>
+          <w:sz w:val="16"/>
+          <w:szCs w:val="16"/>
+        </w:rPr>
+        <w:tab/>
+      </w:r>
+      <w:r>
+        <w:rPr>
+          <w:rFonts w:ascii="Monaco" w:hAnsi="Monaco" w:cs="Monaco"/>
+          <w:color w:val="3F7F5F"/>
+          <w:sz w:val="16"/>
+          <w:szCs w:val="16"/>
+        </w:rPr>
+        <w:t xml:space="preserve">// </w:t>
+      </w:r>
+      <w:proofErr w:type="gramStart"/>
+      <w:r>
+        <w:rPr>
+          <w:rFonts w:ascii="Monaco" w:hAnsi="Monaco" w:cs="Monaco"/>
+          <w:color w:val="3F7F5F"/>
+          <w:sz w:val="16"/>
+          <w:szCs w:val="16"/>
+        </w:rPr>
+        <w:t>set</w:t>
+      </w:r>
+      <w:proofErr w:type="gramEnd"/>
+      <w:r>
+        <w:rPr>
+          <w:rFonts w:ascii="Monaco" w:hAnsi="Monaco" w:cs="Monaco"/>
+          <w:color w:val="3F7F5F"/>
+          <w:sz w:val="16"/>
+          <w:szCs w:val="16"/>
+        </w:rPr>
+        <w:t xml:space="preserve"> up your UI here</w:t>
+      </w:r>
+    </w:p>
+    <w:p>
+      <w:pPr>
+        <w:widowControl w:val="0"/>
+        <w:autoSpaceDE w:val="0"/>
+        <w:autoSpaceDN w:val="0"/>
+        <w:adjustRightInd w:val="0"/>
+        <w:spacing w:after="0" w:line="240" w:lineRule="auto"/>
+        <w:rPr>
+          <w:rFonts w:ascii="Monaco" w:hAnsi="Monaco" w:cs="Monaco"/>
+          <w:sz w:val="16"/>
+          <w:szCs w:val="16"/>
+        </w:rPr>
+      </w:pPr>
+      <w:r>
+        <w:rPr>
+          <w:rFonts w:ascii="Monaco" w:hAnsi="Monaco" w:cs="Monaco"/>
+          <w:color w:val="000000"/>
+          <w:sz w:val="16"/>
+          <w:szCs w:val="16"/>
+        </w:rPr>
+        <w:tab/>
+        <w:t>}</w:t>
+      </w:r>
+    </w:p>
+    <w:p>
+      <w:pPr>
+        <w:widowControl w:val="0"/>
+        <w:autoSpaceDE w:val="0"/>
+        <w:autoSpaceDN w:val="0"/>
+        <w:adjustRightInd w:val="0"/>
+        <w:spacing w:after="0" w:line="240" w:lineRule="auto"/>
+        <w:rPr>
+          <w:rFonts w:ascii="Monaco" w:hAnsi="Monaco" w:cs="Monaco"/>
+          <w:sz w:val="16"/>
+          <w:szCs w:val="16"/>
+        </w:rPr>
+      </w:pPr>
+      <w:r>
+        <w:rPr>
+          <w:rFonts w:ascii="Monaco" w:hAnsi="Monaco" w:cs="Monaco"/>
+          <w:color w:val="000000"/>
+          <w:sz w:val="16"/>
+          <w:szCs w:val="16"/>
+        </w:rPr>
+        <w:tab/>
+      </w:r>
+    </w:p>
+    <w:p>
+      <w:pPr>
+        <w:widowControl w:val="0"/>
+        <w:autoSpaceDE w:val="0"/>
+        <w:autoSpaceDN w:val="0"/>
+        <w:adjustRightInd w:val="0"/>
+        <w:spacing w:after="0" w:line="240" w:lineRule="auto"/>
+        <w:rPr>
+          <w:rFonts w:ascii="Monaco" w:hAnsi="Monaco" w:cs="Monaco"/>
+          <w:sz w:val="16"/>
+          <w:szCs w:val="16"/>
+        </w:rPr>
+      </w:pPr>
+      <w:r>
+        <w:rPr>
+          <w:rFonts w:ascii="Monaco" w:hAnsi="Monaco" w:cs="Monaco"/>
+          <w:color w:val="000000"/>
+          <w:sz w:val="16"/>
+          <w:szCs w:val="16"/>
+        </w:rPr>
+        <w:tab/>
+      </w:r>
+      <w:r>
+        <w:rPr>
+          <w:rFonts w:ascii="Monaco" w:hAnsi="Monaco" w:cs="Monaco"/>
+          <w:color w:val="646464"/>
+          <w:sz w:val="16"/>
+          <w:szCs w:val="16"/>
+        </w:rPr>
+        <w:t>@Override</w:t>
+      </w:r>
+    </w:p>
+    <w:p>
+      <w:pPr>
+        <w:widowControl w:val="0"/>
+        <w:autoSpaceDE w:val="0"/>
+        <w:autoSpaceDN w:val="0"/>
+        <w:adjustRightInd w:val="0"/>
+        <w:spacing w:after="0" w:line="240" w:lineRule="auto"/>
+        <w:rPr>
+          <w:rFonts w:ascii="Monaco" w:hAnsi="Monaco" w:cs="Monaco"/>
+          <w:sz w:val="16"/>
+          <w:szCs w:val="16"/>
+        </w:rPr>
+      </w:pPr>
+      <w:r>
+        <w:rPr>
+          <w:rFonts w:ascii="Monaco" w:hAnsi="Monaco" w:cs="Monaco"/>
+          <w:color w:val="000000"/>
+          <w:sz w:val="16"/>
+          <w:szCs w:val="16"/>
+        </w:rPr>
+        <w:tab/>
+      </w:r>
+      <w:proofErr w:type="gramStart"/>
+      <w:r>
+        <w:rPr>
+          <w:rFonts w:ascii="Monaco" w:hAnsi="Monaco" w:cs="Monaco"/>
+          <w:b/>
+          <w:bCs/>
+          <w:color w:val="7F0055"/>
+          <w:sz w:val="16"/>
+          <w:szCs w:val="16"/>
+        </w:rPr>
+        <w:t>public</w:t>
+      </w:r>
+      <w:proofErr w:type="gramEnd"/>
+      <w:r>
+        <w:rPr>
+          <w:rFonts w:ascii="Monaco" w:hAnsi="Monaco" w:cs="Monaco"/>
+          <w:color w:val="000000"/>
+          <w:sz w:val="16"/>
+          <w:szCs w:val="16"/>
+        </w:rPr>
+        <w:t xml:space="preserve"> </w:t>
+      </w:r>
+      <w:r>
+        <w:rPr>
+          <w:rFonts w:ascii="Monaco" w:hAnsi="Monaco" w:cs="Monaco"/>
+          <w:b/>
+          <w:bCs/>
+          <w:color w:val="7F0055"/>
+          <w:sz w:val="16"/>
+          <w:szCs w:val="16"/>
+        </w:rPr>
+        <w:t>void</w:t>
+      </w:r>
+      <w:r>
+        <w:rPr>
+          <w:rFonts w:ascii="Monaco" w:hAnsi="Monaco" w:cs="Monaco"/>
+          <w:color w:val="000000"/>
+          <w:sz w:val="16"/>
+          <w:szCs w:val="16"/>
+        </w:rPr>
+        <w:t xml:space="preserve"> draw() {</w:t>
+      </w:r>
+    </w:p>
+    <w:p>
+      <w:pPr>
+        <w:widowControl w:val="0"/>
+        <w:autoSpaceDE w:val="0"/>
+        <w:autoSpaceDN w:val="0"/>
+        <w:adjustRightInd w:val="0"/>
+        <w:spacing w:after="0" w:line="240" w:lineRule="auto"/>
+        <w:rPr>
+          <w:rFonts w:ascii="Monaco" w:hAnsi="Monaco" w:cs="Monaco"/>
+          <w:sz w:val="16"/>
+          <w:szCs w:val="16"/>
+        </w:rPr>
+      </w:pPr>
+      <w:r>
+        <w:rPr>
+          <w:rFonts w:ascii="Monaco" w:hAnsi="Monaco" w:cs="Monaco"/>
+          <w:color w:val="000000"/>
+          <w:sz w:val="16"/>
+          <w:szCs w:val="16"/>
+        </w:rPr>
+        <w:tab/>
+      </w:r>
+      <w:r>
+        <w:rPr>
+          <w:rFonts w:ascii="Monaco" w:hAnsi="Monaco" w:cs="Monaco"/>
+          <w:color w:val="000000"/>
+          <w:sz w:val="16"/>
+          <w:szCs w:val="16"/>
+        </w:rPr>
+        <w:tab/>
+      </w:r>
+      <w:r>
+        <w:rPr>
+          <w:rFonts w:ascii="Monaco" w:hAnsi="Monaco" w:cs="Monaco"/>
+          <w:color w:val="3F7F5F"/>
+          <w:sz w:val="16"/>
+          <w:szCs w:val="16"/>
+        </w:rPr>
+        <w:t>// Draw your frame</w:t>
+      </w:r>
+    </w:p>
+    <w:p>
+      <w:pPr>
+        <w:widowControl w:val="0"/>
+        <w:autoSpaceDE w:val="0"/>
+        <w:autoSpaceDN w:val="0"/>
+        <w:adjustRightInd w:val="0"/>
+        <w:spacing w:after="0" w:line="240" w:lineRule="auto"/>
+        <w:rPr>
+          <w:rFonts w:ascii="Monaco" w:hAnsi="Monaco" w:cs="Monaco"/>
+          <w:sz w:val="16"/>
+          <w:szCs w:val="16"/>
+        </w:rPr>
+      </w:pPr>
+      <w:r>
+        <w:rPr>
+          <w:rFonts w:ascii="Monaco" w:hAnsi="Monaco" w:cs="Monaco"/>
+          <w:color w:val="000000"/>
+          <w:sz w:val="16"/>
+          <w:szCs w:val="16"/>
+        </w:rPr>
+        <w:tab/>
+      </w:r>
+      <w:r>
+        <w:rPr>
+          <w:rFonts w:ascii="Monaco" w:hAnsi="Monaco" w:cs="Monaco"/>
+          <w:color w:val="000000"/>
+          <w:sz w:val="16"/>
+          <w:szCs w:val="16"/>
+        </w:rPr>
+        <w:tab/>
+      </w:r>
+      <w:proofErr w:type="gramStart"/>
+      <w:r>
+        <w:rPr>
+          <w:rFonts w:ascii="Monaco" w:hAnsi="Monaco" w:cs="Monaco"/>
+          <w:color w:val="0000C0"/>
+          <w:sz w:val="16"/>
+          <w:szCs w:val="16"/>
+        </w:rPr>
+        <w:t>myFrame</w:t>
+      </w:r>
+      <w:r>
+        <w:rPr>
+          <w:rFonts w:ascii="Monaco" w:hAnsi="Monaco" w:cs="Monaco"/>
+          <w:color w:val="000000"/>
+          <w:sz w:val="16"/>
+          <w:szCs w:val="16"/>
+        </w:rPr>
+        <w:t>.draw(</w:t>
+      </w:r>
+      <w:proofErr w:type="gramEnd"/>
+      <w:r>
+        <w:rPr>
+          <w:rFonts w:ascii="Monaco" w:hAnsi="Monaco" w:cs="Monaco"/>
+          <w:color w:val="000000"/>
+          <w:sz w:val="16"/>
+          <w:szCs w:val="16"/>
+        </w:rPr>
+        <w:t>);</w:t>
+      </w:r>
+    </w:p>
+    <w:p>
+      <w:pPr>
+        <w:widowControl w:val="0"/>
+        <w:autoSpaceDE w:val="0"/>
+        <w:autoSpaceDN w:val="0"/>
+        <w:adjustRightInd w:val="0"/>
+        <w:spacing w:after="0" w:line="240" w:lineRule="auto"/>
+        <w:rPr>
+          <w:rFonts w:ascii="Monaco" w:hAnsi="Monaco" w:cs="Monaco"/>
+          <w:sz w:val="16"/>
+          <w:szCs w:val="16"/>
+        </w:rPr>
+      </w:pPr>
+      <w:r>
+        <w:rPr>
+          <w:rFonts w:ascii="Monaco" w:hAnsi="Monaco" w:cs="Monaco"/>
+          <w:color w:val="000000"/>
+          <w:sz w:val="16"/>
+          <w:szCs w:val="16"/>
+        </w:rPr>
+        <w:tab/>
+        <w:t>}</w:t>
+      </w:r>
+    </w:p>
+    <w:p>
+      <w:pPr>
+        <w:widowControl w:val="0"/>
+        <w:autoSpaceDE w:val="0"/>
+        <w:autoSpaceDN w:val="0"/>
+        <w:adjustRightInd w:val="0"/>
+        <w:spacing w:after="0" w:line="240" w:lineRule="auto"/>
+        <w:rPr>
+          <w:rFonts w:ascii="Monaco" w:hAnsi="Monaco" w:cs="Monaco"/>
+          <w:sz w:val="16"/>
+          <w:szCs w:val="16"/>
+        </w:rPr>
+      </w:pPr>
+      <w:r>
+        <w:rPr>
+          <w:rFonts w:ascii="Monaco" w:hAnsi="Monaco" w:cs="Monaco"/>
+          <w:color w:val="000000"/>
+          <w:sz w:val="16"/>
+          <w:szCs w:val="16"/>
+        </w:rPr>
+        <w:t>}</w:t>
+      </w:r>
+    </w:p>
+    <w:p>
+      <w:pPr>
+        <w:pStyle w:val="Heading2"/>
+        <w:rPr>
+          <w:b w:val="0"/>
+        </w:rPr>
+      </w:pPr>
+      <w:r>
+        <w:rPr>
+          <w:b w:val="0"/>
+        </w:rPr>
+        <w:t xml:space="preserve">Changes from Existing Homework Assignments </w:t>
+      </w:r>
+    </w:p>
+    <w:p>
+      <w:pPr>
+        <w:pStyle w:val="ListParagraph"/>
+        <w:numPr>
+          <w:ilvl w:val="0"/>
+          <w:numId w:val="3"/>
+        </w:numPr>
+      </w:pPr>
+      <w:r>
+        <w:t>In order to enable image loading, all image files need to be copied to a folder called ‘data’ in the bin directory of the</w:t>
+      </w:r>
+      <w:r>
+        <w:t xml:space="preserve"> project.</w:t>
+      </w:r>
+    </w:p>
+    <w:p>
+      <w:pPr>
+        <w:pStyle w:val="Heading2"/>
+        <w:rPr>
+          <w:b w:val="0"/>
+        </w:rPr>
+      </w:pPr>
+      <w:r>
+        <w:rPr>
+          <w:b w:val="0"/>
+        </w:rPr>
+        <w:t xml:space="preserve">How to Run a Test </w:t>
+      </w:r>
+    </w:p>
+    <w:p>
+      <w:r>
+        <w:t xml:space="preserve">To make a test, it is recommended to add a main method that launches a </w:t>
+      </w:r>
+      <w:proofErr w:type="spellStart"/>
+      <w:r>
+        <w:t>PApplet</w:t>
+      </w:r>
+      <w:proofErr w:type="spellEnd"/>
+      <w:r>
+        <w:t xml:space="preserve"> rather than running the test as a </w:t>
+      </w:r>
+      <w:proofErr w:type="spellStart"/>
+      <w:r>
+        <w:t>PApplet</w:t>
+      </w:r>
+      <w:proofErr w:type="spellEnd"/>
+      <w:r>
+        <w:t xml:space="preserve"> because of a known issue. See public static void main declaration in all tests for an example.</w:t>
       </w:r>
     </w:p>
     <w:p>
@@ -16,7 +1198,16 @@
         </w:numPr>
       </w:pPr>
       <w:r>
-        <w:t>No debug console (yet)</w:t>
+        <w:lastRenderedPageBreak/>
+        <w:t xml:space="preserve">Right </w:t>
+      </w:r>
+      <w:proofErr w:type="gramStart"/>
+      <w:r>
+        <w:t>click  on</w:t>
+      </w:r>
+      <w:proofErr w:type="gramEnd"/>
+      <w:r>
+        <w:t xml:space="preserve"> a test file</w:t>
       </w:r>
     </w:p>
     <w:p>
@@ -28,7 +1219,33 @@
         </w:numPr>
       </w:pPr>
       <w:r>
-        <w:t>No click to pause (yet)</w:t>
+        <w:t>Select Run As…-&gt;Java Application</w:t>
+      </w:r>
+    </w:p>
+    <w:p>
+      <w:pPr>
+        <w:pStyle w:val="Heading2"/>
+        <w:rPr>
+          <w:b w:val="0"/>
+        </w:rPr>
+      </w:pPr>
+      <w:r>
+        <w:rPr>
+          <w:b w:val="0"/>
+        </w:rPr>
+        <w:t>Known Issues</w:t>
+      </w:r>
+      <w:r>
+        <w:rPr>
+          <w:b w:val="0"/>
+        </w:rPr>
+        <w:t>/Unfinished Work</w:t>
+      </w:r>
+      <w:r>
+        <w:rPr>
+          <w:b w:val="0"/>
+        </w:rPr>
+        <w:t xml:space="preserve"> </w:t>
       </w:r>
     </w:p>
     <w:p>
@@ -36,11 +1253,11 @@
         <w:pStyle w:val="ListParagraph"/>
         <w:numPr>
           <w:ilvl w:val="0"/>
-          <w:numId w:val="1"/>
+          <w:numId w:val="2"/>
         </w:numPr>
       </w:pPr>
       <w:r>
-        <w:t>Int color changed to color object</w:t>
+        <w:t>TestHomework2 is not completely ported. For a future class this test should be fully implemented according to the pattern in the class already.</w:t>
       </w:r>
     </w:p>
     <w:p>
@@ -48,11 +1265,34 @@
         <w:pStyle w:val="ListParagraph"/>
         <w:numPr>
           <w:ilvl w:val="0"/>
-          <w:numId w:val="1"/>
+          <w:numId w:val="2"/>
         </w:numPr>
       </w:pPr>
-      <w:r>
-        <w:t>Have to call super.setup() in anything that extends windowgroup. TODO: fix to make this not a requirement!!!</w:t>
+      <w:proofErr w:type="gramStart"/>
+      <w:r>
+        <w:t>There is no visual debug console as in the android application</w:t>
+      </w:r>
+      <w:proofErr w:type="gramEnd"/>
+      <w:r>
+        <w:t xml:space="preserve">, </w:t>
+      </w:r>
+      <w:proofErr w:type="spellStart"/>
+      <w:proofErr w:type="gramStart"/>
+      <w:r>
+        <w:t>println</w:t>
+      </w:r>
+      <w:proofErr w:type="spellEnd"/>
+      <w:r>
+        <w:t xml:space="preserve"> goes to </w:t>
+      </w:r>
+      <w:proofErr w:type="spellStart"/>
+      <w:r>
+        <w:t>System.out</w:t>
+      </w:r>
+      <w:proofErr w:type="spellEnd"/>
+      <w:proofErr w:type="gramEnd"/>
+      <w:r>
+        <w:t>.</w:t>
       </w:r>
     </w:p>
     <w:p>
@@ -60,44 +1300,22 @@
         <w:pStyle w:val="ListParagraph"/>
         <w:numPr>
           <w:ilvl w:val="0"/>
-          <w:numId w:val="1"/>
+          <w:numId w:val="2"/>
         </w:numPr>
       </w:pPr>
       <w:r>
-        <w:t>Have to copy data folder to bin</w:t>
-      </w:r>
-    </w:p>
-    <w:p/>
-    <w:p>
-      <w:r>
-        <w:t xml:space="preserve">TODO: </w:t>
-      </w:r>
-    </w:p>
-    <w:p>
-      <w:r>
-        <w:t>constraints test doesn’t work</w:t>
-      </w:r>
-    </w:p>
-    <w:p>
-      <w:r>
-        <w:t>Make all things work as java executables</w:t>
-      </w:r>
-    </w:p>
-    <w:p>
-      <w:r>
-        <w:t>Test node-edge editor</w:t>
-      </w:r>
-    </w:p>
-    <w:p>
-      <w:r>
-        <w:t>Make a cool demo that uses processing somehow</w:t>
-      </w:r>
-    </w:p>
-    <w:p/>
-    <w:p>
-      <w:r>
-        <w:t>How to run a test: right click on a test, select run as-&gt;java application</w:t>
-      </w:r>
+        <w:t xml:space="preserve">When tests are run as a </w:t>
+      </w:r>
+      <w:proofErr w:type="spellStart"/>
+      <w:r>
+        <w:t>PApplet</w:t>
+      </w:r>
+      <w:proofErr w:type="spellEnd"/>
+      <w:r>
+        <w:t>, sometimes the interface does not initially get drawn. This issue does not come up, however, when a test is run as a java application (i.e. via public static void main)</w:t>
+      </w:r>
+    </w:p>
+    <w:p>
       <w:bookmarkStart w:id="0" w:name="_GoBack"/>
       <w:bookmarkEnd w:id="0"/>
     </w:p>
@@ -114,6 +1332,270 @@
 <file path=word/numbering.xml><?xml version="1.0" encoding="utf-8"?>
 <w:numbering xmlns:wpc="http://schemas.microsoft.com/office/word/2010/wordprocessingCanvas" xmlns:mo="http://schemas.microsoft.com/office/mac/office/2008/main" xmlns:mc="http://schemas.openxmlformats.org/markup-compatibility/2006" xmlns:mv="urn:schemas-microsoft-com:mac:vml" xmlns:o="urn:schemas-microsoft-com:office:office" xmlns:r="http://schemas.openxmlformats.org/officeDocument/2006/relationships" xmlns:m="http://schemas.openxmlformats.org/officeDocument/2006/math" xmlns:v="urn:schemas-microsoft-com:vml" xmlns:wp14="http://schemas.microsoft.com/office/word/2010/wordprocessingDrawing" xmlns:wp="http://schemas.openxmlformats.org/drawingml/2006/wordprocessingDrawing" xmlns:w10="urn:schemas-microsoft-com:office:word" xmlns:w="http://schemas.openxmlformats.org/wordprocessingml/2006/main" xmlns:w14="http://schemas.microsoft.com/office/word/2010/wordml" xmlns:wpg="http://schemas.microsoft.com/office/word/2010/wordprocessingGroup" xmlns:wpi="http://schemas.microsoft.com/office/word/2010/wordprocessingInk" xmlns:wne="http://schemas.microsoft.com/office/word/2006/wordml" xmlns:wps="http://schemas.microsoft.com/office/word/2010/wordprocessingShape" mc:Ignorable="w14 wp14">
   <w:abstractNum w:abstractNumId="0">
+    <w:nsid w:val="46254321"/>
+    <w:multiLevelType w:val="hybridMultilevel"/>
+    <w:tmpl w:val="33384B38"/>
+    <w:lvl w:ilvl="0" w:tplc="0409000F">
+      <w:start w:val="1"/>
+      <w:numFmt w:val="decimal"/>
+      <w:lvlText w:val="%1."/>
+      <w:lvlJc w:val="left"/>
+      <w:pPr>
+        <w:ind w:left="720" w:hanging="360"/>
+      </w:pPr>
+    </w:lvl>
+    <w:lvl w:ilvl="1" w:tplc="04090019" w:tentative="1">
+      <w:start w:val="1"/>
+      <w:numFmt w:val="lowerLetter"/>
+      <w:lvlText w:val="%2."/>
+      <w:lvlJc w:val="left"/>
+      <w:pPr>
+        <w:ind w:left="1440" w:hanging="360"/>
+      </w:pPr>
+    </w:lvl>
+    <w:lvl w:ilvl="2" w:tplc="0409001B" w:tentative="1">
+      <w:start w:val="1"/>
+      <w:numFmt w:val="lowerRoman"/>
+      <w:lvlText w:val="%3."/>
+      <w:lvlJc w:val="right"/>
+      <w:pPr>
+        <w:ind w:left="2160" w:hanging="180"/>
+      </w:pPr>
+    </w:lvl>
+    <w:lvl w:ilvl="3" w:tplc="0409000F" w:tentative="1">
+      <w:start w:val="1"/>
+      <w:numFmt w:val="decimal"/>
+      <w:lvlText w:val="%4."/>
+      <w:lvlJc w:val="left"/>
+      <w:pPr>
+        <w:ind w:left="2880" w:hanging="360"/>
+      </w:pPr>
+    </w:lvl>
+    <w:lvl w:ilvl="4" w:tplc="04090019" w:tentative="1">
+      <w:start w:val="1"/>
+      <w:numFmt w:val="lowerLetter"/>
+      <w:lvlText w:val="%5."/>
+      <w:lvlJc w:val="left"/>
+      <w:pPr>
+        <w:ind w:left="3600" w:hanging="360"/>
+      </w:pPr>
+    </w:lvl>
+    <w:lvl w:ilvl="5" w:tplc="0409001B" w:tentative="1">
+      <w:start w:val="1"/>
+      <w:numFmt w:val="lowerRoman"/>
+      <w:lvlText w:val="%6."/>
+      <w:lvlJc w:val="right"/>
+      <w:pPr>
+        <w:ind w:left="4320" w:hanging="180"/>
+      </w:pPr>
+    </w:lvl>
+    <w:lvl w:ilvl="6" w:tplc="0409000F" w:tentative="1">
+      <w:start w:val="1"/>
+      <w:numFmt w:val="decimal"/>
+      <w:lvlText w:val="%7."/>
+      <w:lvlJc w:val="left"/>
+      <w:pPr>
+        <w:ind w:left="5040" w:hanging="360"/>
+      </w:pPr>
+    </w:lvl>
+    <w:lvl w:ilvl="7" w:tplc="04090019" w:tentative="1">
+      <w:start w:val="1"/>
+      <w:numFmt w:val="lowerLetter"/>
+      <w:lvlText w:val="%8."/>
+      <w:lvlJc w:val="left"/>
+      <w:pPr>
+        <w:ind w:left="5760" w:hanging="360"/>
+      </w:pPr>
+    </w:lvl>
+    <w:lvl w:ilvl="8" w:tplc="0409001B" w:tentative="1">
+      <w:start w:val="1"/>
+      <w:numFmt w:val="lowerRoman"/>
+      <w:lvlText w:val="%9."/>
+      <w:lvlJc w:val="right"/>
+      <w:pPr>
+        <w:ind w:left="6480" w:hanging="180"/>
+      </w:pPr>
+    </w:lvl>
+  </w:abstractNum>
+  <w:abstractNum w:abstractNumId="1">
+    <w:nsid w:val="54C56102"/>
+    <w:multiLevelType w:val="hybridMultilevel"/>
+    <w:tmpl w:val="628C1D66"/>
+    <w:lvl w:ilvl="0" w:tplc="0409000F">
+      <w:start w:val="1"/>
+      <w:numFmt w:val="decimal"/>
+      <w:lvlText w:val="%1."/>
+      <w:lvlJc w:val="left"/>
+      <w:pPr>
+        <w:ind w:left="720" w:hanging="360"/>
+      </w:pPr>
+      <w:rPr>
+        <w:rFonts w:hint="default"/>
+      </w:rPr>
+    </w:lvl>
+    <w:lvl w:ilvl="1" w:tplc="04090019" w:tentative="1">
+      <w:start w:val="1"/>
+      <w:numFmt w:val="lowerLetter"/>
+      <w:lvlText w:val="%2."/>
+      <w:lvlJc w:val="left"/>
+      <w:pPr>
+        <w:ind w:left="1440" w:hanging="360"/>
+      </w:pPr>
+    </w:lvl>
+    <w:lvl w:ilvl="2" w:tplc="0409001B" w:tentative="1">
+      <w:start w:val="1"/>
+      <w:numFmt w:val="lowerRoman"/>
+      <w:lvlText w:val="%3."/>
+      <w:lvlJc w:val="right"/>
+      <w:pPr>
+        <w:ind w:left="2160" w:hanging="180"/>
+      </w:pPr>
+    </w:lvl>
+    <w:lvl w:ilvl="3" w:tplc="0409000F" w:tentative="1">
+      <w:start w:val="1"/>
+      <w:numFmt w:val="decimal"/>
+      <w:lvlText w:val="%4."/>
+      <w:lvlJc w:val="left"/>
+      <w:pPr>
+        <w:ind w:left="2880" w:hanging="360"/>
+      </w:pPr>
+    </w:lvl>
+    <w:lvl w:ilvl="4" w:tplc="04090019" w:tentative="1">
+      <w:start w:val="1"/>
+      <w:numFmt w:val="lowerLetter"/>
+      <w:lvlText w:val="%5."/>
+      <w:lvlJc w:val="left"/>
+      <w:pPr>
+        <w:ind w:left="3600" w:hanging="360"/>
+      </w:pPr>
+    </w:lvl>
+    <w:lvl w:ilvl="5" w:tplc="0409001B" w:tentative="1">
+      <w:start w:val="1"/>
+      <w:numFmt w:val="lowerRoman"/>
+      <w:lvlText w:val="%6."/>
+      <w:lvlJc w:val="right"/>
+      <w:pPr>
+        <w:ind w:left="4320" w:hanging="180"/>
+      </w:pPr>
+    </w:lvl>
+    <w:lvl w:ilvl="6" w:tplc="0409000F" w:tentative="1">
+      <w:start w:val="1"/>
+      <w:numFmt w:val="decimal"/>
+      <w:lvlText w:val="%7."/>
+      <w:lvlJc w:val="left"/>
+      <w:pPr>
+        <w:ind w:left="5040" w:hanging="360"/>
+      </w:pPr>
+    </w:lvl>
+    <w:lvl w:ilvl="7" w:tplc="04090019" w:tentative="1">
+      <w:start w:val="1"/>
+      <w:numFmt w:val="lowerLetter"/>
+      <w:lvlText w:val="%8."/>
+      <w:lvlJc w:val="left"/>
+      <w:pPr>
+        <w:ind w:left="5760" w:hanging="360"/>
+      </w:pPr>
+    </w:lvl>
+    <w:lvl w:ilvl="8" w:tplc="0409001B" w:tentative="1">
+      <w:start w:val="1"/>
+      <w:numFmt w:val="lowerRoman"/>
+      <w:lvlText w:val="%9."/>
+      <w:lvlJc w:val="right"/>
+      <w:pPr>
+        <w:ind w:left="6480" w:hanging="180"/>
+      </w:pPr>
+    </w:lvl>
+  </w:abstractNum>
+  <w:abstractNum w:abstractNumId="2">
+    <w:nsid w:val="66D659FC"/>
+    <w:multiLevelType w:val="hybridMultilevel"/>
+    <w:tmpl w:val="816EE0B4"/>
+    <w:lvl w:ilvl="0" w:tplc="0409000F">
+      <w:start w:val="1"/>
+      <w:numFmt w:val="decimal"/>
+      <w:lvlText w:val="%1."/>
+      <w:lvlJc w:val="left"/>
+      <w:pPr>
+        <w:ind w:left="720" w:hanging="360"/>
+      </w:pPr>
+      <w:rPr>
+        <w:rFonts w:hint="default"/>
+      </w:rPr>
+    </w:lvl>
+    <w:lvl w:ilvl="1" w:tplc="04090019" w:tentative="1">
+      <w:start w:val="1"/>
+      <w:numFmt w:val="lowerLetter"/>
+      <w:lvlText w:val="%2."/>
+      <w:lvlJc w:val="left"/>
+      <w:pPr>
+        <w:ind w:left="1440" w:hanging="360"/>
+      </w:pPr>
+    </w:lvl>
+    <w:lvl w:ilvl="2" w:tplc="0409001B" w:tentative="1">
+      <w:start w:val="1"/>
+      <w:numFmt w:val="lowerRoman"/>
+      <w:lvlText w:val="%3."/>
+      <w:lvlJc w:val="right"/>
+      <w:pPr>
+        <w:ind w:left="2160" w:hanging="180"/>
+      </w:pPr>
+    </w:lvl>
+    <w:lvl w:ilvl="3" w:tplc="0409000F" w:tentative="1">
+      <w:start w:val="1"/>
+      <w:numFmt w:val="decimal"/>
+      <w:lvlText w:val="%4."/>
+      <w:lvlJc w:val="left"/>
+      <w:pPr>
+        <w:ind w:left="2880" w:hanging="360"/>
+      </w:pPr>
+    </w:lvl>
+    <w:lvl w:ilvl="4" w:tplc="04090019" w:tentative="1">
+      <w:start w:val="1"/>
+      <w:numFmt w:val="lowerLetter"/>
+      <w:lvlText w:val="%5."/>
+      <w:lvlJc w:val="left"/>
+      <w:pPr>
+        <w:ind w:left="3600" w:hanging="360"/>
+      </w:pPr>
+    </w:lvl>
+    <w:lvl w:ilvl="5" w:tplc="0409001B" w:tentative="1">
+      <w:start w:val="1"/>
+      <w:numFmt w:val="lowerRoman"/>
+      <w:lvlText w:val="%6."/>
+      <w:lvlJc w:val="right"/>
+      <w:pPr>
+        <w:ind w:left="4320" w:hanging="180"/>
+      </w:pPr>
+    </w:lvl>
+    <w:lvl w:ilvl="6" w:tplc="0409000F" w:tentative="1">
+      <w:start w:val="1"/>
+      <w:numFmt w:val="decimal"/>
+      <w:lvlText w:val="%7."/>
+      <w:lvlJc w:val="left"/>
+      <w:pPr>
+        <w:ind w:left="5040" w:hanging="360"/>
+      </w:pPr>
+    </w:lvl>
+    <w:lvl w:ilvl="7" w:tplc="04090019" w:tentative="1">
+      <w:start w:val="1"/>
+      <w:numFmt w:val="lowerLetter"/>
+      <w:lvlText w:val="%8."/>
+      <w:lvlJc w:val="left"/>
+      <w:pPr>
+        <w:ind w:left="5760" w:hanging="360"/>
+      </w:pPr>
+    </w:lvl>
+    <w:lvl w:ilvl="8" w:tplc="0409001B" w:tentative="1">
+      <w:start w:val="1"/>
+      <w:numFmt w:val="lowerRoman"/>
+      <w:lvlText w:val="%9."/>
+      <w:lvlJc w:val="right"/>
+      <w:pPr>
+        <w:ind w:left="6480" w:hanging="180"/>
+      </w:pPr>
+    </w:lvl>
+  </w:abstractNum>
+  <w:abstractNum w:abstractNumId="3">
     <w:nsid w:val="74FE0044"/>
     <w:multiLevelType w:val="hybridMultilevel"/>
     <w:tmpl w:val="999C7448"/>
@@ -200,6 +1682,15 @@
     </w:lvl>
   </w:abstractNum>
   <w:num w:numId="1">
+    <w:abstractNumId w:val="3"/>
+  </w:num>
+  <w:num w:numId="2">
+    <w:abstractNumId w:val="1"/>
+  </w:num>
+  <w:num w:numId="3">
+    <w:abstractNumId w:val="2"/>
+  </w:num>
+  <w:num w:numId="4">
     <w:abstractNumId w:val="0"/>
   </w:num>
 </w:numbering>
@@ -211,12 +1702,16 @@
     <w:rPrDefault>
       <w:rPr>
         <w:rFonts w:asciiTheme="minorHAnsi" w:eastAsiaTheme="minorEastAsia" w:hAnsiTheme="minorHAnsi" w:cstheme="minorBidi"/>
-        <w:sz w:val="24"/>
-        <w:szCs w:val="24"/>
+        <w:sz w:val="22"/>
+        <w:szCs w:val="22"/>
         <w:lang w:val="en-US" w:eastAsia="en-US" w:bidi="ar-SA"/>
       </w:rPr>
     </w:rPrDefault>
-    <w:pPrDefault/>
+    <w:pPrDefault>
+      <w:pPr>
+        <w:spacing w:after="200" w:line="276" w:lineRule="auto"/>
+      </w:pPr>
+    </w:pPrDefault>
   </w:docDefaults>
   <w:latentStyles w:defLockedState="0" w:defUIPriority="99" w:defSemiHidden="1" w:defUnhideWhenUsed="1" w:defQFormat="0" w:count="276">
     <w:lsdException w:name="Normal" w:semiHidden="0" w:uiPriority="0" w:unhideWhenUsed="0" w:qFormat="1"/>
@@ -360,6 +1855,216 @@
   <w:style w:type="paragraph" w:default="1" w:styleId="Normal">
     <w:name w:val="Normal"/>
     <w:qFormat/>
+    <w:rsid w:val="006E4AE7"/>
+  </w:style>
+  <w:style w:type="paragraph" w:styleId="Heading1">
+    <w:name w:val="heading 1"/>
+    <w:basedOn w:val="Normal"/>
+    <w:next w:val="Normal"/>
+    <w:link w:val="Heading1Char"/>
+    <w:uiPriority w:val="9"/>
+    <w:qFormat/>
+    <w:rsid w:val="006E4AE7"/>
+    <w:pPr>
+      <w:keepNext/>
+      <w:keepLines/>
+      <w:spacing w:before="480" w:after="0"/>
+      <w:outlineLvl w:val="0"/>
+    </w:pPr>
+    <w:rPr>
+      <w:rFonts w:asciiTheme="majorHAnsi" w:eastAsiaTheme="majorEastAsia" w:hAnsiTheme="majorHAnsi" w:cstheme="majorBidi"/>
+      <w:b/>
+      <w:bCs/>
+      <w:color w:val="365F91" w:themeColor="accent1" w:themeShade="BF"/>
+      <w:sz w:val="28"/>
+      <w:szCs w:val="28"/>
+    </w:rPr>
+  </w:style>
+  <w:style w:type="paragraph" w:styleId="Heading2">
+    <w:name w:val="heading 2"/>
+    <w:basedOn w:val="Normal"/>
+    <w:next w:val="Normal"/>
+    <w:link w:val="Heading2Char"/>
+    <w:uiPriority w:val="9"/>
+    <w:unhideWhenUsed/>
+    <w:qFormat/>
+    <w:rsid w:val="006E4AE7"/>
+    <w:pPr>
+      <w:keepNext/>
+      <w:keepLines/>
+      <w:spacing w:before="200" w:after="0"/>
+      <w:outlineLvl w:val="1"/>
+    </w:pPr>
+    <w:rPr>
+      <w:rFonts w:asciiTheme="majorHAnsi" w:eastAsiaTheme="majorEastAsia" w:hAnsiTheme="majorHAnsi" w:cstheme="majorBidi"/>
+      <w:b/>
+      <w:bCs/>
+      <w:color w:val="4F81BD" w:themeColor="accent1"/>
+      <w:sz w:val="26"/>
+      <w:szCs w:val="26"/>
+    </w:rPr>
+  </w:style>
+  <w:style w:type="paragraph" w:styleId="Heading3">
+    <w:name w:val="heading 3"/>
+    <w:basedOn w:val="Normal"/>
+    <w:next w:val="Normal"/>
+    <w:link w:val="Heading3Char"/>
+    <w:uiPriority w:val="9"/>
+    <w:unhideWhenUsed/>
+    <w:qFormat/>
+    <w:rsid w:val="006E4AE7"/>
+    <w:pPr>
+      <w:keepNext/>
+      <w:keepLines/>
+      <w:spacing w:before="200" w:after="0"/>
+      <w:outlineLvl w:val="2"/>
+    </w:pPr>
+    <w:rPr>
+      <w:rFonts w:asciiTheme="majorHAnsi" w:eastAsiaTheme="majorEastAsia" w:hAnsiTheme="majorHAnsi" w:cstheme="majorBidi"/>
+      <w:b/>
+      <w:bCs/>
+      <w:color w:val="4F81BD" w:themeColor="accent1"/>
+    </w:rPr>
+  </w:style>
+  <w:style w:type="paragraph" w:styleId="Heading4">
+    <w:name w:val="heading 4"/>
+    <w:basedOn w:val="Normal"/>
+    <w:next w:val="Normal"/>
+    <w:link w:val="Heading4Char"/>
+    <w:uiPriority w:val="9"/>
+    <w:semiHidden/>
+    <w:unhideWhenUsed/>
+    <w:qFormat/>
+    <w:rsid w:val="006E4AE7"/>
+    <w:pPr>
+      <w:keepNext/>
+      <w:keepLines/>
+      <w:spacing w:before="200" w:after="0"/>
+      <w:outlineLvl w:val="3"/>
+    </w:pPr>
+    <w:rPr>
+      <w:rFonts w:asciiTheme="majorHAnsi" w:eastAsiaTheme="majorEastAsia" w:hAnsiTheme="majorHAnsi" w:cstheme="majorBidi"/>
+      <w:b/>
+      <w:bCs/>
+      <w:i/>
+      <w:iCs/>
+      <w:color w:val="4F81BD" w:themeColor="accent1"/>
+    </w:rPr>
+  </w:style>
+  <w:style w:type="paragraph" w:styleId="Heading5">
+    <w:name w:val="heading 5"/>
+    <w:basedOn w:val="Normal"/>
+    <w:next w:val="Normal"/>
+    <w:link w:val="Heading5Char"/>
+    <w:uiPriority w:val="9"/>
+    <w:semiHidden/>
+    <w:unhideWhenUsed/>
+    <w:qFormat/>
+    <w:rsid w:val="006E4AE7"/>
+    <w:pPr>
+      <w:keepNext/>
+      <w:keepLines/>
+      <w:spacing w:before="200" w:after="0"/>
+      <w:outlineLvl w:val="4"/>
+    </w:pPr>
+    <w:rPr>
+      <w:rFonts w:asciiTheme="majorHAnsi" w:eastAsiaTheme="majorEastAsia" w:hAnsiTheme="majorHAnsi" w:cstheme="majorBidi"/>
+      <w:color w:val="243F60" w:themeColor="accent1" w:themeShade="7F"/>
+    </w:rPr>
+  </w:style>
+  <w:style w:type="paragraph" w:styleId="Heading6">
+    <w:name w:val="heading 6"/>
+    <w:basedOn w:val="Normal"/>
+    <w:next w:val="Normal"/>
+    <w:link w:val="Heading6Char"/>
+    <w:uiPriority w:val="9"/>
+    <w:semiHidden/>
+    <w:unhideWhenUsed/>
+    <w:qFormat/>
+    <w:rsid w:val="006E4AE7"/>
+    <w:pPr>
+      <w:keepNext/>
+      <w:keepLines/>
+      <w:spacing w:before="200" w:after="0"/>
+      <w:outlineLvl w:val="5"/>
+    </w:pPr>
+    <w:rPr>
+      <w:rFonts w:asciiTheme="majorHAnsi" w:eastAsiaTheme="majorEastAsia" w:hAnsiTheme="majorHAnsi" w:cstheme="majorBidi"/>
+      <w:i/>
+      <w:iCs/>
+      <w:color w:val="243F60" w:themeColor="accent1" w:themeShade="7F"/>
+    </w:rPr>
+  </w:style>
+  <w:style w:type="paragraph" w:styleId="Heading7">
+    <w:name w:val="heading 7"/>
+    <w:basedOn w:val="Normal"/>
+    <w:next w:val="Normal"/>
+    <w:link w:val="Heading7Char"/>
+    <w:uiPriority w:val="9"/>
+    <w:semiHidden/>
+    <w:unhideWhenUsed/>
+    <w:qFormat/>
+    <w:rsid w:val="006E4AE7"/>
+    <w:pPr>
+      <w:keepNext/>
+      <w:keepLines/>
+      <w:spacing w:before="200" w:after="0"/>
+      <w:outlineLvl w:val="6"/>
+    </w:pPr>
+    <w:rPr>
+      <w:rFonts w:asciiTheme="majorHAnsi" w:eastAsiaTheme="majorEastAsia" w:hAnsiTheme="majorHAnsi" w:cstheme="majorBidi"/>
+      <w:i/>
+      <w:iCs/>
+      <w:color w:val="404040" w:themeColor="text1" w:themeTint="BF"/>
+    </w:rPr>
+  </w:style>
+  <w:style w:type="paragraph" w:styleId="Heading8">
+    <w:name w:val="heading 8"/>
+    <w:basedOn w:val="Normal"/>
+    <w:next w:val="Normal"/>
+    <w:link w:val="Heading8Char"/>
+    <w:uiPriority w:val="9"/>
+    <w:semiHidden/>
+    <w:unhideWhenUsed/>
+    <w:qFormat/>
+    <w:rsid w:val="006E4AE7"/>
+    <w:pPr>
+      <w:keepNext/>
+      <w:keepLines/>
+      <w:spacing w:before="200" w:after="0"/>
+      <w:outlineLvl w:val="7"/>
+    </w:pPr>
+    <w:rPr>
+      <w:rFonts w:asciiTheme="majorHAnsi" w:eastAsiaTheme="majorEastAsia" w:hAnsiTheme="majorHAnsi" w:cstheme="majorBidi"/>
+      <w:color w:val="4F81BD" w:themeColor="accent1"/>
+      <w:sz w:val="20"/>
+      <w:szCs w:val="20"/>
+    </w:rPr>
+  </w:style>
+  <w:style w:type="paragraph" w:styleId="Heading9">
+    <w:name w:val="heading 9"/>
+    <w:basedOn w:val="Normal"/>
+    <w:next w:val="Normal"/>
+    <w:link w:val="Heading9Char"/>
+    <w:uiPriority w:val="9"/>
+    <w:semiHidden/>
+    <w:unhideWhenUsed/>
+    <w:qFormat/>
+    <w:rsid w:val="006E4AE7"/>
+    <w:pPr>
+      <w:keepNext/>
+      <w:keepLines/>
+      <w:spacing w:before="200" w:after="0"/>
+      <w:outlineLvl w:val="8"/>
+    </w:pPr>
+    <w:rPr>
+      <w:rFonts w:asciiTheme="majorHAnsi" w:eastAsiaTheme="majorEastAsia" w:hAnsiTheme="majorHAnsi" w:cstheme="majorBidi"/>
+      <w:i/>
+      <w:iCs/>
+      <w:color w:val="404040" w:themeColor="text1" w:themeTint="BF"/>
+      <w:sz w:val="20"/>
+      <w:szCs w:val="20"/>
+    </w:rPr>
   </w:style>
   <w:style w:type="character" w:default="1" w:styleId="DefaultParagraphFont">
     <w:name w:val="Default Paragraph Font"/>
@@ -393,11 +2098,422 @@
     <w:basedOn w:val="Normal"/>
     <w:uiPriority w:val="34"/>
     <w:qFormat/>
-    <w:rsid w:val="00D91380"/>
+    <w:rsid w:val="006E4AE7"/>
     <w:pPr>
       <w:ind w:left="720"/>
       <w:contextualSpacing/>
     </w:pPr>
+  </w:style>
+  <w:style w:type="character" w:customStyle="1" w:styleId="Heading1Char">
+    <w:name w:val="Heading 1 Char"/>
+    <w:basedOn w:val="DefaultParagraphFont"/>
+    <w:link w:val="Heading1"/>
+    <w:uiPriority w:val="9"/>
+    <w:rsid w:val="006E4AE7"/>
+    <w:rPr>
+      <w:rFonts w:asciiTheme="majorHAnsi" w:eastAsiaTheme="majorEastAsia" w:hAnsiTheme="majorHAnsi" w:cstheme="majorBidi"/>
+      <w:b/>
+      <w:bCs/>
+      <w:color w:val="365F91" w:themeColor="accent1" w:themeShade="BF"/>
+      <w:sz w:val="28"/>
+      <w:szCs w:val="28"/>
+    </w:rPr>
+  </w:style>
+  <w:style w:type="character" w:customStyle="1" w:styleId="Heading2Char">
+    <w:name w:val="Heading 2 Char"/>
+    <w:basedOn w:val="DefaultParagraphFont"/>
+    <w:link w:val="Heading2"/>
+    <w:uiPriority w:val="9"/>
+    <w:rsid w:val="006E4AE7"/>
+    <w:rPr>
+      <w:rFonts w:asciiTheme="majorHAnsi" w:eastAsiaTheme="majorEastAsia" w:hAnsiTheme="majorHAnsi" w:cstheme="majorBidi"/>
+      <w:b/>
+      <w:bCs/>
+      <w:color w:val="4F81BD" w:themeColor="accent1"/>
+      <w:sz w:val="26"/>
+      <w:szCs w:val="26"/>
+    </w:rPr>
+  </w:style>
+  <w:style w:type="character" w:customStyle="1" w:styleId="Heading3Char">
+    <w:name w:val="Heading 3 Char"/>
+    <w:basedOn w:val="DefaultParagraphFont"/>
+    <w:link w:val="Heading3"/>
+    <w:uiPriority w:val="9"/>
+    <w:rsid w:val="006E4AE7"/>
+    <w:rPr>
+      <w:rFonts w:asciiTheme="majorHAnsi" w:eastAsiaTheme="majorEastAsia" w:hAnsiTheme="majorHAnsi" w:cstheme="majorBidi"/>
+      <w:b/>
+      <w:bCs/>
+      <w:color w:val="4F81BD" w:themeColor="accent1"/>
+    </w:rPr>
+  </w:style>
+  <w:style w:type="character" w:customStyle="1" w:styleId="Heading4Char">
+    <w:name w:val="Heading 4 Char"/>
+    <w:basedOn w:val="DefaultParagraphFont"/>
+    <w:link w:val="Heading4"/>
+    <w:uiPriority w:val="9"/>
+    <w:semiHidden/>
+    <w:rsid w:val="006E4AE7"/>
+    <w:rPr>
+      <w:rFonts w:asciiTheme="majorHAnsi" w:eastAsiaTheme="majorEastAsia" w:hAnsiTheme="majorHAnsi" w:cstheme="majorBidi"/>
+      <w:b/>
+      <w:bCs/>
+      <w:i/>
+      <w:iCs/>
+      <w:color w:val="4F81BD" w:themeColor="accent1"/>
+    </w:rPr>
+  </w:style>
+  <w:style w:type="character" w:customStyle="1" w:styleId="Heading5Char">
+    <w:name w:val="Heading 5 Char"/>
+    <w:basedOn w:val="DefaultParagraphFont"/>
+    <w:link w:val="Heading5"/>
+    <w:uiPriority w:val="9"/>
+    <w:semiHidden/>
+    <w:rsid w:val="006E4AE7"/>
+    <w:rPr>
+      <w:rFonts w:asciiTheme="majorHAnsi" w:eastAsiaTheme="majorEastAsia" w:hAnsiTheme="majorHAnsi" w:cstheme="majorBidi"/>
+      <w:color w:val="243F60" w:themeColor="accent1" w:themeShade="7F"/>
+    </w:rPr>
+  </w:style>
+  <w:style w:type="character" w:customStyle="1" w:styleId="Heading6Char">
+    <w:name w:val="Heading 6 Char"/>
+    <w:basedOn w:val="DefaultParagraphFont"/>
+    <w:link w:val="Heading6"/>
+    <w:uiPriority w:val="9"/>
+    <w:semiHidden/>
+    <w:rsid w:val="006E4AE7"/>
+    <w:rPr>
+      <w:rFonts w:asciiTheme="majorHAnsi" w:eastAsiaTheme="majorEastAsia" w:hAnsiTheme="majorHAnsi" w:cstheme="majorBidi"/>
+      <w:i/>
+      <w:iCs/>
+      <w:color w:val="243F60" w:themeColor="accent1" w:themeShade="7F"/>
+    </w:rPr>
+  </w:style>
+  <w:style w:type="character" w:customStyle="1" w:styleId="Heading7Char">
+    <w:name w:val="Heading 7 Char"/>
+    <w:basedOn w:val="DefaultParagraphFont"/>
+    <w:link w:val="Heading7"/>
+    <w:uiPriority w:val="9"/>
+    <w:semiHidden/>
+    <w:rsid w:val="006E4AE7"/>
+    <w:rPr>
+      <w:rFonts w:asciiTheme="majorHAnsi" w:eastAsiaTheme="majorEastAsia" w:hAnsiTheme="majorHAnsi" w:cstheme="majorBidi"/>
+      <w:i/>
+      <w:iCs/>
+      <w:color w:val="404040" w:themeColor="text1" w:themeTint="BF"/>
+    </w:rPr>
+  </w:style>
+  <w:style w:type="character" w:customStyle="1" w:styleId="Heading8Char">
+    <w:name w:val="Heading 8 Char"/>
+    <w:basedOn w:val="DefaultParagraphFont"/>
+    <w:link w:val="Heading8"/>
+    <w:uiPriority w:val="9"/>
+    <w:semiHidden/>
+    <w:rsid w:val="006E4AE7"/>
+    <w:rPr>
+      <w:rFonts w:asciiTheme="majorHAnsi" w:eastAsiaTheme="majorEastAsia" w:hAnsiTheme="majorHAnsi" w:cstheme="majorBidi"/>
+      <w:color w:val="4F81BD" w:themeColor="accent1"/>
+      <w:sz w:val="20"/>
+      <w:szCs w:val="20"/>
+    </w:rPr>
+  </w:style>
+  <w:style w:type="character" w:customStyle="1" w:styleId="Heading9Char">
+    <w:name w:val="Heading 9 Char"/>
+    <w:basedOn w:val="DefaultParagraphFont"/>
+    <w:link w:val="Heading9"/>
+    <w:uiPriority w:val="9"/>
+    <w:semiHidden/>
+    <w:rsid w:val="006E4AE7"/>
+    <w:rPr>
+      <w:rFonts w:asciiTheme="majorHAnsi" w:eastAsiaTheme="majorEastAsia" w:hAnsiTheme="majorHAnsi" w:cstheme="majorBidi"/>
+      <w:i/>
+      <w:iCs/>
+      <w:color w:val="404040" w:themeColor="text1" w:themeTint="BF"/>
+      <w:sz w:val="20"/>
+      <w:szCs w:val="20"/>
+    </w:rPr>
+  </w:style>
+  <w:style w:type="paragraph" w:styleId="Title">
+    <w:name w:val="Title"/>
+    <w:basedOn w:val="Normal"/>
+    <w:next w:val="Normal"/>
+    <w:link w:val="TitleChar"/>
+    <w:uiPriority w:val="10"/>
+    <w:qFormat/>
+    <w:rsid w:val="006E4AE7"/>
+    <w:pPr>
+      <w:pBdr>
+        <w:bottom w:val="single" w:sz="8" w:space="4" w:color="4F81BD" w:themeColor="accent1"/>
+      </w:pBdr>
+      <w:spacing w:after="300" w:line="240" w:lineRule="auto"/>
+      <w:contextualSpacing/>
+    </w:pPr>
+    <w:rPr>
+      <w:rFonts w:asciiTheme="majorHAnsi" w:eastAsiaTheme="majorEastAsia" w:hAnsiTheme="majorHAnsi" w:cstheme="majorBidi"/>
+      <w:color w:val="17365D" w:themeColor="text2" w:themeShade="BF"/>
+      <w:spacing w:val="5"/>
+      <w:kern w:val="28"/>
+      <w:sz w:val="52"/>
+      <w:szCs w:val="52"/>
+    </w:rPr>
+  </w:style>
+  <w:style w:type="character" w:customStyle="1" w:styleId="TitleChar">
+    <w:name w:val="Title Char"/>
+    <w:basedOn w:val="DefaultParagraphFont"/>
+    <w:link w:val="Title"/>
+    <w:uiPriority w:val="10"/>
+    <w:rsid w:val="006E4AE7"/>
+    <w:rPr>
+      <w:rFonts w:asciiTheme="majorHAnsi" w:eastAsiaTheme="majorEastAsia" w:hAnsiTheme="majorHAnsi" w:cstheme="majorBidi"/>
+      <w:color w:val="17365D" w:themeColor="text2" w:themeShade="BF"/>
+      <w:spacing w:val="5"/>
+      <w:kern w:val="28"/>
+      <w:sz w:val="52"/>
+      <w:szCs w:val="52"/>
+    </w:rPr>
+  </w:style>
+  <w:style w:type="paragraph" w:styleId="Subtitle">
+    <w:name w:val="Subtitle"/>
+    <w:basedOn w:val="Normal"/>
+    <w:next w:val="Normal"/>
+    <w:link w:val="SubtitleChar"/>
+    <w:uiPriority w:val="11"/>
+    <w:qFormat/>
+    <w:rsid w:val="006E4AE7"/>
+    <w:pPr>
+      <w:numPr>
+        <w:ilvl w:val="1"/>
+      </w:numPr>
+    </w:pPr>
+    <w:rPr>
+      <w:rFonts w:asciiTheme="majorHAnsi" w:eastAsiaTheme="majorEastAsia" w:hAnsiTheme="majorHAnsi" w:cstheme="majorBidi"/>
+      <w:i/>
+      <w:iCs/>
+      <w:color w:val="4F81BD" w:themeColor="accent1"/>
+      <w:spacing w:val="15"/>
+      <w:sz w:val="24"/>
+      <w:szCs w:val="24"/>
+    </w:rPr>
+  </w:style>
+  <w:style w:type="character" w:customStyle="1" w:styleId="SubtitleChar">
+    <w:name w:val="Subtitle Char"/>
+    <w:basedOn w:val="DefaultParagraphFont"/>
+    <w:link w:val="Subtitle"/>
+    <w:uiPriority w:val="11"/>
+    <w:rsid w:val="006E4AE7"/>
+    <w:rPr>
+      <w:rFonts w:asciiTheme="majorHAnsi" w:eastAsiaTheme="majorEastAsia" w:hAnsiTheme="majorHAnsi" w:cstheme="majorBidi"/>
+      <w:i/>
+      <w:iCs/>
+      <w:color w:val="4F81BD" w:themeColor="accent1"/>
+      <w:spacing w:val="15"/>
+      <w:sz w:val="24"/>
+      <w:szCs w:val="24"/>
+    </w:rPr>
+  </w:style>
+  <w:style w:type="character" w:styleId="Strong">
+    <w:name w:val="Strong"/>
+    <w:basedOn w:val="DefaultParagraphFont"/>
+    <w:uiPriority w:val="22"/>
+    <w:qFormat/>
+    <w:rsid w:val="006E4AE7"/>
+    <w:rPr>
+      <w:b/>
+      <w:bCs/>
+    </w:rPr>
+  </w:style>
+  <w:style w:type="character" w:styleId="Emphasis">
+    <w:name w:val="Emphasis"/>
+    <w:basedOn w:val="DefaultParagraphFont"/>
+    <w:uiPriority w:val="20"/>
+    <w:qFormat/>
+    <w:rsid w:val="006E4AE7"/>
+    <w:rPr>
+      <w:i/>
+      <w:iCs/>
+    </w:rPr>
+  </w:style>
+  <w:style w:type="paragraph" w:styleId="NoSpacing">
+    <w:name w:val="No Spacing"/>
+    <w:uiPriority w:val="1"/>
+    <w:qFormat/>
+    <w:rsid w:val="006E4AE7"/>
+    <w:pPr>
+      <w:spacing w:after="0" w:line="240" w:lineRule="auto"/>
+    </w:pPr>
+  </w:style>
+  <w:style w:type="paragraph" w:styleId="Quote">
+    <w:name w:val="Quote"/>
+    <w:basedOn w:val="Normal"/>
+    <w:next w:val="Normal"/>
+    <w:link w:val="QuoteChar"/>
+    <w:uiPriority w:val="29"/>
+    <w:qFormat/>
+    <w:rsid w:val="006E4AE7"/>
+    <w:rPr>
+      <w:i/>
+      <w:iCs/>
+      <w:color w:val="000000" w:themeColor="text1"/>
+    </w:rPr>
+  </w:style>
+  <w:style w:type="character" w:customStyle="1" w:styleId="QuoteChar">
+    <w:name w:val="Quote Char"/>
+    <w:basedOn w:val="DefaultParagraphFont"/>
+    <w:link w:val="Quote"/>
+    <w:uiPriority w:val="29"/>
+    <w:rsid w:val="006E4AE7"/>
+    <w:rPr>
+      <w:i/>
+      <w:iCs/>
+      <w:color w:val="000000" w:themeColor="text1"/>
+    </w:rPr>
+  </w:style>
+  <w:style w:type="paragraph" w:styleId="IntenseQuote">
+    <w:name w:val="Intense Quote"/>
+    <w:basedOn w:val="Normal"/>
+    <w:next w:val="Normal"/>
+    <w:link w:val="IntenseQuoteChar"/>
+    <w:uiPriority w:val="30"/>
+    <w:qFormat/>
+    <w:rsid w:val="006E4AE7"/>
+    <w:pPr>
+      <w:pBdr>
+        <w:bottom w:val="single" w:sz="4" w:space="4" w:color="4F81BD" w:themeColor="accent1"/>
+      </w:pBdr>
+      <w:spacing w:before="200" w:after="280"/>
+      <w:ind w:left="936" w:right="936"/>
+    </w:pPr>
+    <w:rPr>
+      <w:b/>
+      <w:bCs/>
+      <w:i/>
+      <w:iCs/>
+      <w:color w:val="4F81BD" w:themeColor="accent1"/>
+    </w:rPr>
+  </w:style>
+  <w:style w:type="character" w:customStyle="1" w:styleId="IntenseQuoteChar">
+    <w:name w:val="Intense Quote Char"/>
+    <w:basedOn w:val="DefaultParagraphFont"/>
+    <w:link w:val="IntenseQuote"/>
+    <w:uiPriority w:val="30"/>
+    <w:rsid w:val="006E4AE7"/>
+    <w:rPr>
+      <w:b/>
+      <w:bCs/>
+      <w:i/>
+      <w:iCs/>
+      <w:color w:val="4F81BD" w:themeColor="accent1"/>
+    </w:rPr>
+  </w:style>
+  <w:style w:type="character" w:styleId="SubtleEmphasis">
+    <w:name w:val="Subtle Emphasis"/>
+    <w:basedOn w:val="DefaultParagraphFont"/>
+    <w:uiPriority w:val="19"/>
+    <w:qFormat/>
+    <w:rsid w:val="006E4AE7"/>
+    <w:rPr>
+      <w:i/>
+      <w:iCs/>
+      <w:color w:val="808080" w:themeColor="text1" w:themeTint="7F"/>
+    </w:rPr>
+  </w:style>
+  <w:style w:type="character" w:styleId="IntenseEmphasis">
+    <w:name w:val="Intense Emphasis"/>
+    <w:basedOn w:val="DefaultParagraphFont"/>
+    <w:uiPriority w:val="21"/>
+    <w:qFormat/>
+    <w:rsid w:val="006E4AE7"/>
+    <w:rPr>
+      <w:b/>
+      <w:bCs/>
+      <w:i/>
+      <w:iCs/>
+      <w:color w:val="4F81BD" w:themeColor="accent1"/>
+    </w:rPr>
+  </w:style>
+  <w:style w:type="character" w:styleId="SubtleReference">
+    <w:name w:val="Subtle Reference"/>
+    <w:basedOn w:val="DefaultParagraphFont"/>
+    <w:uiPriority w:val="31"/>
+    <w:qFormat/>
+    <w:rsid w:val="006E4AE7"/>
+    <w:rPr>
+      <w:smallCaps/>
+      <w:color w:val="C0504D" w:themeColor="accent2"/>
+      <w:u w:val="single"/>
+    </w:rPr>
+  </w:style>
+  <w:style w:type="character" w:styleId="IntenseReference">
+    <w:name w:val="Intense Reference"/>
+    <w:basedOn w:val="DefaultParagraphFont"/>
+    <w:uiPriority w:val="32"/>
+    <w:qFormat/>
+    <w:rsid w:val="006E4AE7"/>
+    <w:rPr>
+      <w:b/>
+      <w:bCs/>
+      <w:smallCaps/>
+      <w:color w:val="C0504D" w:themeColor="accent2"/>
+      <w:spacing w:val="5"/>
+      <w:u w:val="single"/>
+    </w:rPr>
+  </w:style>
+  <w:style w:type="character" w:styleId="BookTitle">
+    <w:name w:val="Book Title"/>
+    <w:basedOn w:val="DefaultParagraphFont"/>
+    <w:uiPriority w:val="33"/>
+    <w:qFormat/>
+    <w:rsid w:val="006E4AE7"/>
+    <w:rPr>
+      <w:b/>
+      <w:bCs/>
+      <w:smallCaps/>
+      <w:spacing w:val="5"/>
+    </w:rPr>
+  </w:style>
+  <w:style w:type="paragraph" w:styleId="TOCHeading">
+    <w:name w:val="TOC Heading"/>
+    <w:basedOn w:val="Heading1"/>
+    <w:next w:val="Normal"/>
+    <w:uiPriority w:val="39"/>
+    <w:semiHidden/>
+    <w:unhideWhenUsed/>
+    <w:qFormat/>
+    <w:rsid w:val="006E4AE7"/>
+    <w:pPr>
+      <w:outlineLvl w:val="9"/>
+    </w:pPr>
+  </w:style>
+  <w:style w:type="paragraph" w:styleId="Caption">
+    <w:name w:val="caption"/>
+    <w:basedOn w:val="Normal"/>
+    <w:next w:val="Normal"/>
+    <w:uiPriority w:val="35"/>
+    <w:semiHidden/>
+    <w:unhideWhenUsed/>
+    <w:qFormat/>
+    <w:rsid w:val="006E4AE7"/>
+    <w:pPr>
+      <w:spacing w:line="240" w:lineRule="auto"/>
+    </w:pPr>
+    <w:rPr>
+      <w:b/>
+      <w:bCs/>
+      <w:color w:val="4F81BD" w:themeColor="accent1"/>
+      <w:sz w:val="18"/>
+      <w:szCs w:val="18"/>
+    </w:rPr>
+  </w:style>
+  <w:style w:type="character" w:styleId="Hyperlink">
+    <w:name w:val="Hyperlink"/>
+    <w:basedOn w:val="DefaultParagraphFont"/>
+    <w:uiPriority w:val="99"/>
+    <w:unhideWhenUsed/>
+    <w:rsid w:val="00D7077B"/>
+    <w:rPr>
+      <w:color w:val="0000FF" w:themeColor="hyperlink"/>
+      <w:u w:val="single"/>
+    </w:rPr>
   </w:style>
 </w:styles>
 </file>
@@ -408,12 +2524,16 @@
     <w:rPrDefault>
       <w:rPr>
         <w:rFonts w:asciiTheme="minorHAnsi" w:eastAsiaTheme="minorEastAsia" w:hAnsiTheme="minorHAnsi" w:cstheme="minorBidi"/>
-        <w:sz w:val="24"/>
-        <w:szCs w:val="24"/>
+        <w:sz w:val="22"/>
+        <w:szCs w:val="22"/>
         <w:lang w:val="en-US" w:eastAsia="en-US" w:bidi="ar-SA"/>
       </w:rPr>
     </w:rPrDefault>
-    <w:pPrDefault/>
+    <w:pPrDefault>
+      <w:pPr>
+        <w:spacing w:after="200" w:line="276" w:lineRule="auto"/>
+      </w:pPr>
+    </w:pPrDefault>
   </w:docDefaults>
   <w:latentStyles w:defLockedState="0" w:defUIPriority="99" w:defSemiHidden="1" w:defUnhideWhenUsed="1" w:defQFormat="0" w:count="276">
     <w:lsdException w:name="Normal" w:semiHidden="0" w:uiPriority="0" w:unhideWhenUsed="0" w:qFormat="1"/>
@@ -557,6 +2677,216 @@
   <w:style w:type="paragraph" w:default="1" w:styleId="Normal">
     <w:name w:val="Normal"/>
     <w:qFormat/>
+    <w:rsid w:val="006E4AE7"/>
+  </w:style>
+  <w:style w:type="paragraph" w:styleId="Heading1">
+    <w:name w:val="heading 1"/>
+    <w:basedOn w:val="Normal"/>
+    <w:next w:val="Normal"/>
+    <w:link w:val="Heading1Char"/>
+    <w:uiPriority w:val="9"/>
+    <w:qFormat/>
+    <w:rsid w:val="006E4AE7"/>
+    <w:pPr>
+      <w:keepNext/>
+      <w:keepLines/>
+      <w:spacing w:before="480" w:after="0"/>
+      <w:outlineLvl w:val="0"/>
+    </w:pPr>
+    <w:rPr>
+      <w:rFonts w:asciiTheme="majorHAnsi" w:eastAsiaTheme="majorEastAsia" w:hAnsiTheme="majorHAnsi" w:cstheme="majorBidi"/>
+      <w:b/>
+      <w:bCs/>
+      <w:color w:val="365F91" w:themeColor="accent1" w:themeShade="BF"/>
+      <w:sz w:val="28"/>
+      <w:szCs w:val="28"/>
+    </w:rPr>
+  </w:style>
+  <w:style w:type="paragraph" w:styleId="Heading2">
+    <w:name w:val="heading 2"/>
+    <w:basedOn w:val="Normal"/>
+    <w:next w:val="Normal"/>
+    <w:link w:val="Heading2Char"/>
+    <w:uiPriority w:val="9"/>
+    <w:unhideWhenUsed/>
+    <w:qFormat/>
+    <w:rsid w:val="006E4AE7"/>
+    <w:pPr>
+      <w:keepNext/>
+      <w:keepLines/>
+      <w:spacing w:before="200" w:after="0"/>
+      <w:outlineLvl w:val="1"/>
+    </w:pPr>
+    <w:rPr>
+      <w:rFonts w:asciiTheme="majorHAnsi" w:eastAsiaTheme="majorEastAsia" w:hAnsiTheme="majorHAnsi" w:cstheme="majorBidi"/>
+      <w:b/>
+      <w:bCs/>
+      <w:color w:val="4F81BD" w:themeColor="accent1"/>
+      <w:sz w:val="26"/>
+      <w:szCs w:val="26"/>
+    </w:rPr>
+  </w:style>
+  <w:style w:type="paragraph" w:styleId="Heading3">
+    <w:name w:val="heading 3"/>
+    <w:basedOn w:val="Normal"/>
+    <w:next w:val="Normal"/>
+    <w:link w:val="Heading3Char"/>
+    <w:uiPriority w:val="9"/>
+    <w:unhideWhenUsed/>
+    <w:qFormat/>
+    <w:rsid w:val="006E4AE7"/>
+    <w:pPr>
+      <w:keepNext/>
+      <w:keepLines/>
+      <w:spacing w:before="200" w:after="0"/>
+      <w:outlineLvl w:val="2"/>
+    </w:pPr>
+    <w:rPr>
+      <w:rFonts w:asciiTheme="majorHAnsi" w:eastAsiaTheme="majorEastAsia" w:hAnsiTheme="majorHAnsi" w:cstheme="majorBidi"/>
+      <w:b/>
+      <w:bCs/>
+      <w:color w:val="4F81BD" w:themeColor="accent1"/>
+    </w:rPr>
+  </w:style>
+  <w:style w:type="paragraph" w:styleId="Heading4">
+    <w:name w:val="heading 4"/>
+    <w:basedOn w:val="Normal"/>
+    <w:next w:val="Normal"/>
+    <w:link w:val="Heading4Char"/>
+    <w:uiPriority w:val="9"/>
+    <w:semiHidden/>
+    <w:unhideWhenUsed/>
+    <w:qFormat/>
+    <w:rsid w:val="006E4AE7"/>
+    <w:pPr>
+      <w:keepNext/>
+      <w:keepLines/>
+      <w:spacing w:before="200" w:after="0"/>
+      <w:outlineLvl w:val="3"/>
+    </w:pPr>
+    <w:rPr>
+      <w:rFonts w:asciiTheme="majorHAnsi" w:eastAsiaTheme="majorEastAsia" w:hAnsiTheme="majorHAnsi" w:cstheme="majorBidi"/>
+      <w:b/>
+      <w:bCs/>
+      <w:i/>
+      <w:iCs/>
+      <w:color w:val="4F81BD" w:themeColor="accent1"/>
+    </w:rPr>
+  </w:style>
+  <w:style w:type="paragraph" w:styleId="Heading5">
+    <w:name w:val="heading 5"/>
+    <w:basedOn w:val="Normal"/>
+    <w:next w:val="Normal"/>
+    <w:link w:val="Heading5Char"/>
+    <w:uiPriority w:val="9"/>
+    <w:semiHidden/>
+    <w:unhideWhenUsed/>
+    <w:qFormat/>
+    <w:rsid w:val="006E4AE7"/>
+    <w:pPr>
+      <w:keepNext/>
+      <w:keepLines/>
+      <w:spacing w:before="200" w:after="0"/>
+      <w:outlineLvl w:val="4"/>
+    </w:pPr>
+    <w:rPr>
+      <w:rFonts w:asciiTheme="majorHAnsi" w:eastAsiaTheme="majorEastAsia" w:hAnsiTheme="majorHAnsi" w:cstheme="majorBidi"/>
+      <w:color w:val="243F60" w:themeColor="accent1" w:themeShade="7F"/>
+    </w:rPr>
+  </w:style>
+  <w:style w:type="paragraph" w:styleId="Heading6">
+    <w:name w:val="heading 6"/>
+    <w:basedOn w:val="Normal"/>
+    <w:next w:val="Normal"/>
+    <w:link w:val="Heading6Char"/>
+    <w:uiPriority w:val="9"/>
+    <w:semiHidden/>
+    <w:unhideWhenUsed/>
+    <w:qFormat/>
+    <w:rsid w:val="006E4AE7"/>
+    <w:pPr>
+      <w:keepNext/>
+      <w:keepLines/>
+      <w:spacing w:before="200" w:after="0"/>
+      <w:outlineLvl w:val="5"/>
+    </w:pPr>
+    <w:rPr>
+      <w:rFonts w:asciiTheme="majorHAnsi" w:eastAsiaTheme="majorEastAsia" w:hAnsiTheme="majorHAnsi" w:cstheme="majorBidi"/>
+      <w:i/>
+      <w:iCs/>
+      <w:color w:val="243F60" w:themeColor="accent1" w:themeShade="7F"/>
+    </w:rPr>
+  </w:style>
+  <w:style w:type="paragraph" w:styleId="Heading7">
+    <w:name w:val="heading 7"/>
+    <w:basedOn w:val="Normal"/>
+    <w:next w:val="Normal"/>
+    <w:link w:val="Heading7Char"/>
+    <w:uiPriority w:val="9"/>
+    <w:semiHidden/>
+    <w:unhideWhenUsed/>
+    <w:qFormat/>
+    <w:rsid w:val="006E4AE7"/>
+    <w:pPr>
+      <w:keepNext/>
+      <w:keepLines/>
+      <w:spacing w:before="200" w:after="0"/>
+      <w:outlineLvl w:val="6"/>
+    </w:pPr>
+    <w:rPr>
+      <w:rFonts w:asciiTheme="majorHAnsi" w:eastAsiaTheme="majorEastAsia" w:hAnsiTheme="majorHAnsi" w:cstheme="majorBidi"/>
+      <w:i/>
+      <w:iCs/>
+      <w:color w:val="404040" w:themeColor="text1" w:themeTint="BF"/>
+    </w:rPr>
+  </w:style>
+  <w:style w:type="paragraph" w:styleId="Heading8">
+    <w:name w:val="heading 8"/>
+    <w:basedOn w:val="Normal"/>
+    <w:next w:val="Normal"/>
+    <w:link w:val="Heading8Char"/>
+    <w:uiPriority w:val="9"/>
+    <w:semiHidden/>
+    <w:unhideWhenUsed/>
+    <w:qFormat/>
+    <w:rsid w:val="006E4AE7"/>
+    <w:pPr>
+      <w:keepNext/>
+      <w:keepLines/>
+      <w:spacing w:before="200" w:after="0"/>
+      <w:outlineLvl w:val="7"/>
+    </w:pPr>
+    <w:rPr>
+      <w:rFonts w:asciiTheme="majorHAnsi" w:eastAsiaTheme="majorEastAsia" w:hAnsiTheme="majorHAnsi" w:cstheme="majorBidi"/>
+      <w:color w:val="4F81BD" w:themeColor="accent1"/>
+      <w:sz w:val="20"/>
+      <w:szCs w:val="20"/>
+    </w:rPr>
+  </w:style>
+  <w:style w:type="paragraph" w:styleId="Heading9">
+    <w:name w:val="heading 9"/>
+    <w:basedOn w:val="Normal"/>
+    <w:next w:val="Normal"/>
+    <w:link w:val="Heading9Char"/>
+    <w:uiPriority w:val="9"/>
+    <w:semiHidden/>
+    <w:unhideWhenUsed/>
+    <w:qFormat/>
+    <w:rsid w:val="006E4AE7"/>
+    <w:pPr>
+      <w:keepNext/>
+      <w:keepLines/>
+      <w:spacing w:before="200" w:after="0"/>
+      <w:outlineLvl w:val="8"/>
+    </w:pPr>
+    <w:rPr>
+      <w:rFonts w:asciiTheme="majorHAnsi" w:eastAsiaTheme="majorEastAsia" w:hAnsiTheme="majorHAnsi" w:cstheme="majorBidi"/>
+      <w:i/>
+      <w:iCs/>
+      <w:color w:val="404040" w:themeColor="text1" w:themeTint="BF"/>
+      <w:sz w:val="20"/>
+      <w:szCs w:val="20"/>
+    </w:rPr>
   </w:style>
   <w:style w:type="character" w:default="1" w:styleId="DefaultParagraphFont">
     <w:name w:val="Default Paragraph Font"/>
@@ -590,11 +2920,422 @@
     <w:basedOn w:val="Normal"/>
     <w:uiPriority w:val="34"/>
     <w:qFormat/>
-    <w:rsid w:val="00D91380"/>
+    <w:rsid w:val="006E4AE7"/>
     <w:pPr>
       <w:ind w:left="720"/>
       <w:contextualSpacing/>
     </w:pPr>
+  </w:style>
+  <w:style w:type="character" w:customStyle="1" w:styleId="Heading1Char">
+    <w:name w:val="Heading 1 Char"/>
+    <w:basedOn w:val="DefaultParagraphFont"/>
+    <w:link w:val="Heading1"/>
+    <w:uiPriority w:val="9"/>
+    <w:rsid w:val="006E4AE7"/>
+    <w:rPr>
+      <w:rFonts w:asciiTheme="majorHAnsi" w:eastAsiaTheme="majorEastAsia" w:hAnsiTheme="majorHAnsi" w:cstheme="majorBidi"/>
+      <w:b/>
+      <w:bCs/>
+      <w:color w:val="365F91" w:themeColor="accent1" w:themeShade="BF"/>
+      <w:sz w:val="28"/>
+      <w:szCs w:val="28"/>
+    </w:rPr>
+  </w:style>
+  <w:style w:type="character" w:customStyle="1" w:styleId="Heading2Char">
+    <w:name w:val="Heading 2 Char"/>
+    <w:basedOn w:val="DefaultParagraphFont"/>
+    <w:link w:val="Heading2"/>
+    <w:uiPriority w:val="9"/>
+    <w:rsid w:val="006E4AE7"/>
+    <w:rPr>
+      <w:rFonts w:asciiTheme="majorHAnsi" w:eastAsiaTheme="majorEastAsia" w:hAnsiTheme="majorHAnsi" w:cstheme="majorBidi"/>
+      <w:b/>
+      <w:bCs/>
+      <w:color w:val="4F81BD" w:themeColor="accent1"/>
+      <w:sz w:val="26"/>
+      <w:szCs w:val="26"/>
+    </w:rPr>
+  </w:style>
+  <w:style w:type="character" w:customStyle="1" w:styleId="Heading3Char">
+    <w:name w:val="Heading 3 Char"/>
+    <w:basedOn w:val="DefaultParagraphFont"/>
+    <w:link w:val="Heading3"/>
+    <w:uiPriority w:val="9"/>
+    <w:rsid w:val="006E4AE7"/>
+    <w:rPr>
+      <w:rFonts w:asciiTheme="majorHAnsi" w:eastAsiaTheme="majorEastAsia" w:hAnsiTheme="majorHAnsi" w:cstheme="majorBidi"/>
+      <w:b/>
+      <w:bCs/>
+      <w:color w:val="4F81BD" w:themeColor="accent1"/>
+    </w:rPr>
+  </w:style>
+  <w:style w:type="character" w:customStyle="1" w:styleId="Heading4Char">
+    <w:name w:val="Heading 4 Char"/>
+    <w:basedOn w:val="DefaultParagraphFont"/>
+    <w:link w:val="Heading4"/>
+    <w:uiPriority w:val="9"/>
+    <w:semiHidden/>
+    <w:rsid w:val="006E4AE7"/>
+    <w:rPr>
+      <w:rFonts w:asciiTheme="majorHAnsi" w:eastAsiaTheme="majorEastAsia" w:hAnsiTheme="majorHAnsi" w:cstheme="majorBidi"/>
+      <w:b/>
+      <w:bCs/>
+      <w:i/>
+      <w:iCs/>
+      <w:color w:val="4F81BD" w:themeColor="accent1"/>
+    </w:rPr>
+  </w:style>
+  <w:style w:type="character" w:customStyle="1" w:styleId="Heading5Char">
+    <w:name w:val="Heading 5 Char"/>
+    <w:basedOn w:val="DefaultParagraphFont"/>
+    <w:link w:val="Heading5"/>
+    <w:uiPriority w:val="9"/>
+    <w:semiHidden/>
+    <w:rsid w:val="006E4AE7"/>
+    <w:rPr>
+      <w:rFonts w:asciiTheme="majorHAnsi" w:eastAsiaTheme="majorEastAsia" w:hAnsiTheme="majorHAnsi" w:cstheme="majorBidi"/>
+      <w:color w:val="243F60" w:themeColor="accent1" w:themeShade="7F"/>
+    </w:rPr>
+  </w:style>
+  <w:style w:type="character" w:customStyle="1" w:styleId="Heading6Char">
+    <w:name w:val="Heading 6 Char"/>
+    <w:basedOn w:val="DefaultParagraphFont"/>
+    <w:link w:val="Heading6"/>
+    <w:uiPriority w:val="9"/>
+    <w:semiHidden/>
+    <w:rsid w:val="006E4AE7"/>
+    <w:rPr>
+      <w:rFonts w:asciiTheme="majorHAnsi" w:eastAsiaTheme="majorEastAsia" w:hAnsiTheme="majorHAnsi" w:cstheme="majorBidi"/>
+      <w:i/>
+      <w:iCs/>
+      <w:color w:val="243F60" w:themeColor="accent1" w:themeShade="7F"/>
+    </w:rPr>
+  </w:style>
+  <w:style w:type="character" w:customStyle="1" w:styleId="Heading7Char">
+    <w:name w:val="Heading 7 Char"/>
+    <w:basedOn w:val="DefaultParagraphFont"/>
+    <w:link w:val="Heading7"/>
+    <w:uiPriority w:val="9"/>
+    <w:semiHidden/>
+    <w:rsid w:val="006E4AE7"/>
+    <w:rPr>
+      <w:rFonts w:asciiTheme="majorHAnsi" w:eastAsiaTheme="majorEastAsia" w:hAnsiTheme="majorHAnsi" w:cstheme="majorBidi"/>
+      <w:i/>
+      <w:iCs/>
+      <w:color w:val="404040" w:themeColor="text1" w:themeTint="BF"/>
+    </w:rPr>
+  </w:style>
+  <w:style w:type="character" w:customStyle="1" w:styleId="Heading8Char">
+    <w:name w:val="Heading 8 Char"/>
+    <w:basedOn w:val="DefaultParagraphFont"/>
+    <w:link w:val="Heading8"/>
+    <w:uiPriority w:val="9"/>
+    <w:semiHidden/>
+    <w:rsid w:val="006E4AE7"/>
+    <w:rPr>
+      <w:rFonts w:asciiTheme="majorHAnsi" w:eastAsiaTheme="majorEastAsia" w:hAnsiTheme="majorHAnsi" w:cstheme="majorBidi"/>
+      <w:color w:val="4F81BD" w:themeColor="accent1"/>
+      <w:sz w:val="20"/>
+      <w:szCs w:val="20"/>
+    </w:rPr>
+  </w:style>
+  <w:style w:type="character" w:customStyle="1" w:styleId="Heading9Char">
+    <w:name w:val="Heading 9 Char"/>
+    <w:basedOn w:val="DefaultParagraphFont"/>
+    <w:link w:val="Heading9"/>
+    <w:uiPriority w:val="9"/>
+    <w:semiHidden/>
+    <w:rsid w:val="006E4AE7"/>
+    <w:rPr>
+      <w:rFonts w:asciiTheme="majorHAnsi" w:eastAsiaTheme="majorEastAsia" w:hAnsiTheme="majorHAnsi" w:cstheme="majorBidi"/>
+      <w:i/>
+      <w:iCs/>
+      <w:color w:val="404040" w:themeColor="text1" w:themeTint="BF"/>
+      <w:sz w:val="20"/>
+      <w:szCs w:val="20"/>
+    </w:rPr>
+  </w:style>
+  <w:style w:type="paragraph" w:styleId="Title">
+    <w:name w:val="Title"/>
+    <w:basedOn w:val="Normal"/>
+    <w:next w:val="Normal"/>
+    <w:link w:val="TitleChar"/>
+    <w:uiPriority w:val="10"/>
+    <w:qFormat/>
+    <w:rsid w:val="006E4AE7"/>
+    <w:pPr>
+      <w:pBdr>
+        <w:bottom w:val="single" w:sz="8" w:space="4" w:color="4F81BD" w:themeColor="accent1"/>
+      </w:pBdr>
+      <w:spacing w:after="300" w:line="240" w:lineRule="auto"/>
+      <w:contextualSpacing/>
+    </w:pPr>
+    <w:rPr>
+      <w:rFonts w:asciiTheme="majorHAnsi" w:eastAsiaTheme="majorEastAsia" w:hAnsiTheme="majorHAnsi" w:cstheme="majorBidi"/>
+      <w:color w:val="17365D" w:themeColor="text2" w:themeShade="BF"/>
+      <w:spacing w:val="5"/>
+      <w:kern w:val="28"/>
+      <w:sz w:val="52"/>
+      <w:szCs w:val="52"/>
+    </w:rPr>
+  </w:style>
+  <w:style w:type="character" w:customStyle="1" w:styleId="TitleChar">
+    <w:name w:val="Title Char"/>
+    <w:basedOn w:val="DefaultParagraphFont"/>
+    <w:link w:val="Title"/>
+    <w:uiPriority w:val="10"/>
+    <w:rsid w:val="006E4AE7"/>
+    <w:rPr>
+      <w:rFonts w:asciiTheme="majorHAnsi" w:eastAsiaTheme="majorEastAsia" w:hAnsiTheme="majorHAnsi" w:cstheme="majorBidi"/>
+      <w:color w:val="17365D" w:themeColor="text2" w:themeShade="BF"/>
+      <w:spacing w:val="5"/>
+      <w:kern w:val="28"/>
+      <w:sz w:val="52"/>
+      <w:szCs w:val="52"/>
+    </w:rPr>
+  </w:style>
+  <w:style w:type="paragraph" w:styleId="Subtitle">
+    <w:name w:val="Subtitle"/>
+    <w:basedOn w:val="Normal"/>
+    <w:next w:val="Normal"/>
+    <w:link w:val="SubtitleChar"/>
+    <w:uiPriority w:val="11"/>
+    <w:qFormat/>
+    <w:rsid w:val="006E4AE7"/>
+    <w:pPr>
+      <w:numPr>
+        <w:ilvl w:val="1"/>
+      </w:numPr>
+    </w:pPr>
+    <w:rPr>
+      <w:rFonts w:asciiTheme="majorHAnsi" w:eastAsiaTheme="majorEastAsia" w:hAnsiTheme="majorHAnsi" w:cstheme="majorBidi"/>
+      <w:i/>
+      <w:iCs/>
+      <w:color w:val="4F81BD" w:themeColor="accent1"/>
+      <w:spacing w:val="15"/>
+      <w:sz w:val="24"/>
+      <w:szCs w:val="24"/>
+    </w:rPr>
+  </w:style>
+  <w:style w:type="character" w:customStyle="1" w:styleId="SubtitleChar">
+    <w:name w:val="Subtitle Char"/>
+    <w:basedOn w:val="DefaultParagraphFont"/>
+    <w:link w:val="Subtitle"/>
+    <w:uiPriority w:val="11"/>
+    <w:rsid w:val="006E4AE7"/>
+    <w:rPr>
+      <w:rFonts w:asciiTheme="majorHAnsi" w:eastAsiaTheme="majorEastAsia" w:hAnsiTheme="majorHAnsi" w:cstheme="majorBidi"/>
+      <w:i/>
+      <w:iCs/>
+      <w:color w:val="4F81BD" w:themeColor="accent1"/>
+      <w:spacing w:val="15"/>
+      <w:sz w:val="24"/>
+      <w:szCs w:val="24"/>
+    </w:rPr>
+  </w:style>
+  <w:style w:type="character" w:styleId="Strong">
+    <w:name w:val="Strong"/>
+    <w:basedOn w:val="DefaultParagraphFont"/>
+    <w:uiPriority w:val="22"/>
+    <w:qFormat/>
+    <w:rsid w:val="006E4AE7"/>
+    <w:rPr>
+      <w:b/>
+      <w:bCs/>
+    </w:rPr>
+  </w:style>
+  <w:style w:type="character" w:styleId="Emphasis">
+    <w:name w:val="Emphasis"/>
+    <w:basedOn w:val="DefaultParagraphFont"/>
+    <w:uiPriority w:val="20"/>
+    <w:qFormat/>
+    <w:rsid w:val="006E4AE7"/>
+    <w:rPr>
+      <w:i/>
+      <w:iCs/>
+    </w:rPr>
+  </w:style>
+  <w:style w:type="paragraph" w:styleId="NoSpacing">
+    <w:name w:val="No Spacing"/>
+    <w:uiPriority w:val="1"/>
+    <w:qFormat/>
+    <w:rsid w:val="006E4AE7"/>
+    <w:pPr>
+      <w:spacing w:after="0" w:line="240" w:lineRule="auto"/>
+    </w:pPr>
+  </w:style>
+  <w:style w:type="paragraph" w:styleId="Quote">
+    <w:name w:val="Quote"/>
+    <w:basedOn w:val="Normal"/>
+    <w:next w:val="Normal"/>
+    <w:link w:val="QuoteChar"/>
+    <w:uiPriority w:val="29"/>
+    <w:qFormat/>
+    <w:rsid w:val="006E4AE7"/>
+    <w:rPr>
+      <w:i/>
+      <w:iCs/>
+      <w:color w:val="000000" w:themeColor="text1"/>
+    </w:rPr>
+  </w:style>
+  <w:style w:type="character" w:customStyle="1" w:styleId="QuoteChar">
+    <w:name w:val="Quote Char"/>
+    <w:basedOn w:val="DefaultParagraphFont"/>
+    <w:link w:val="Quote"/>
+    <w:uiPriority w:val="29"/>
+    <w:rsid w:val="006E4AE7"/>
+    <w:rPr>
+      <w:i/>
+      <w:iCs/>
+      <w:color w:val="000000" w:themeColor="text1"/>
+    </w:rPr>
+  </w:style>
+  <w:style w:type="paragraph" w:styleId="IntenseQuote">
+    <w:name w:val="Intense Quote"/>
+    <w:basedOn w:val="Normal"/>
+    <w:next w:val="Normal"/>
+    <w:link w:val="IntenseQuoteChar"/>
+    <w:uiPriority w:val="30"/>
+    <w:qFormat/>
+    <w:rsid w:val="006E4AE7"/>
+    <w:pPr>
+      <w:pBdr>
+        <w:bottom w:val="single" w:sz="4" w:space="4" w:color="4F81BD" w:themeColor="accent1"/>
+      </w:pBdr>
+      <w:spacing w:before="200" w:after="280"/>
+      <w:ind w:left="936" w:right="936"/>
+    </w:pPr>
+    <w:rPr>
+      <w:b/>
+      <w:bCs/>
+      <w:i/>
+      <w:iCs/>
+      <w:color w:val="4F81BD" w:themeColor="accent1"/>
+    </w:rPr>
+  </w:style>
+  <w:style w:type="character" w:customStyle="1" w:styleId="IntenseQuoteChar">
+    <w:name w:val="Intense Quote Char"/>
+    <w:basedOn w:val="DefaultParagraphFont"/>
+    <w:link w:val="IntenseQuote"/>
+    <w:uiPriority w:val="30"/>
+    <w:rsid w:val="006E4AE7"/>
+    <w:rPr>
+      <w:b/>
+      <w:bCs/>
+      <w:i/>
+      <w:iCs/>
+      <w:color w:val="4F81BD" w:themeColor="accent1"/>
+    </w:rPr>
+  </w:style>
+  <w:style w:type="character" w:styleId="SubtleEmphasis">
+    <w:name w:val="Subtle Emphasis"/>
+    <w:basedOn w:val="DefaultParagraphFont"/>
+    <w:uiPriority w:val="19"/>
+    <w:qFormat/>
+    <w:rsid w:val="006E4AE7"/>
+    <w:rPr>
+      <w:i/>
+      <w:iCs/>
+      <w:color w:val="808080" w:themeColor="text1" w:themeTint="7F"/>
+    </w:rPr>
+  </w:style>
+  <w:style w:type="character" w:styleId="IntenseEmphasis">
+    <w:name w:val="Intense Emphasis"/>
+    <w:basedOn w:val="DefaultParagraphFont"/>
+    <w:uiPriority w:val="21"/>
+    <w:qFormat/>
+    <w:rsid w:val="006E4AE7"/>
+    <w:rPr>
+      <w:b/>
+      <w:bCs/>
+      <w:i/>
+      <w:iCs/>
+      <w:color w:val="4F81BD" w:themeColor="accent1"/>
+    </w:rPr>
+  </w:style>
+  <w:style w:type="character" w:styleId="SubtleReference">
+    <w:name w:val="Subtle Reference"/>
+    <w:basedOn w:val="DefaultParagraphFont"/>
+    <w:uiPriority w:val="31"/>
+    <w:qFormat/>
+    <w:rsid w:val="006E4AE7"/>
+    <w:rPr>
+      <w:smallCaps/>
+      <w:color w:val="C0504D" w:themeColor="accent2"/>
+      <w:u w:val="single"/>
+    </w:rPr>
+  </w:style>
+  <w:style w:type="character" w:styleId="IntenseReference">
+    <w:name w:val="Intense Reference"/>
+    <w:basedOn w:val="DefaultParagraphFont"/>
+    <w:uiPriority w:val="32"/>
+    <w:qFormat/>
+    <w:rsid w:val="006E4AE7"/>
+    <w:rPr>
+      <w:b/>
+      <w:bCs/>
+      <w:smallCaps/>
+      <w:color w:val="C0504D" w:themeColor="accent2"/>
+      <w:spacing w:val="5"/>
+      <w:u w:val="single"/>
+    </w:rPr>
+  </w:style>
+  <w:style w:type="character" w:styleId="BookTitle">
+    <w:name w:val="Book Title"/>
+    <w:basedOn w:val="DefaultParagraphFont"/>
+    <w:uiPriority w:val="33"/>
+    <w:qFormat/>
+    <w:rsid w:val="006E4AE7"/>
+    <w:rPr>
+      <w:b/>
+      <w:bCs/>
+      <w:smallCaps/>
+      <w:spacing w:val="5"/>
+    </w:rPr>
+  </w:style>
+  <w:style w:type="paragraph" w:styleId="TOCHeading">
+    <w:name w:val="TOC Heading"/>
+    <w:basedOn w:val="Heading1"/>
+    <w:next w:val="Normal"/>
+    <w:uiPriority w:val="39"/>
+    <w:semiHidden/>
+    <w:unhideWhenUsed/>
+    <w:qFormat/>
+    <w:rsid w:val="006E4AE7"/>
+    <w:pPr>
+      <w:outlineLvl w:val="9"/>
+    </w:pPr>
+  </w:style>
+  <w:style w:type="paragraph" w:styleId="Caption">
+    <w:name w:val="caption"/>
+    <w:basedOn w:val="Normal"/>
+    <w:next w:val="Normal"/>
+    <w:uiPriority w:val="35"/>
+    <w:semiHidden/>
+    <w:unhideWhenUsed/>
+    <w:qFormat/>
+    <w:rsid w:val="006E4AE7"/>
+    <w:pPr>
+      <w:spacing w:line="240" w:lineRule="auto"/>
+    </w:pPr>
+    <w:rPr>
+      <w:b/>
+      <w:bCs/>
+      <w:color w:val="4F81BD" w:themeColor="accent1"/>
+      <w:sz w:val="18"/>
+      <w:szCs w:val="18"/>
+    </w:rPr>
+  </w:style>
+  <w:style w:type="character" w:styleId="Hyperlink">
+    <w:name w:val="Hyperlink"/>
+    <w:basedOn w:val="DefaultParagraphFont"/>
+    <w:uiPriority w:val="99"/>
+    <w:unhideWhenUsed/>
+    <w:rsid w:val="00D7077B"/>
+    <w:rPr>
+      <w:color w:val="0000FF" w:themeColor="hyperlink"/>
+      <w:u w:val="single"/>
+    </w:rPr>
   </w:style>
 </w:styles>
 </file>

</xml_diff>

<commit_message>
Adding missing libs for Windows, instructions
</commit_message>
<xml_diff>
--- a/HW5-AUIS-schwarz-julia-processing/README.docx
+++ b/HW5-AUIS-schwarz-julia-processing/README.docx
@@ -1,6 +1,6 @@
 
 <file path=word/document.xml><?xml version="1.0" encoding="utf-8"?>
-<w:document xmlns:wpc="http://schemas.microsoft.com/office/word/2010/wordprocessingCanvas" xmlns:mo="http://schemas.microsoft.com/office/mac/office/2008/main" xmlns:mc="http://schemas.openxmlformats.org/markup-compatibility/2006" xmlns:mv="urn:schemas-microsoft-com:mac:vml" xmlns:o="urn:schemas-microsoft-com:office:office" xmlns:r="http://schemas.openxmlformats.org/officeDocument/2006/relationships" xmlns:m="http://schemas.openxmlformats.org/officeDocument/2006/math" xmlns:v="urn:schemas-microsoft-com:vml" xmlns:wp14="http://schemas.microsoft.com/office/word/2010/wordprocessingDrawing" xmlns:wp="http://schemas.openxmlformats.org/drawingml/2006/wordprocessingDrawing" xmlns:w10="urn:schemas-microsoft-com:office:word" xmlns:w="http://schemas.openxmlformats.org/wordprocessingml/2006/main" xmlns:w14="http://schemas.microsoft.com/office/word/2010/wordml" xmlns:wpg="http://schemas.microsoft.com/office/word/2010/wordprocessingGroup" xmlns:wpi="http://schemas.microsoft.com/office/word/2010/wordprocessingInk" xmlns:wne="http://schemas.microsoft.com/office/word/2006/wordml" xmlns:wps="http://schemas.microsoft.com/office/word/2010/wordprocessingShape" mc:Ignorable="w14 wp14">
+<w:document xmlns:wpc="http://schemas.microsoft.com/office/word/2010/wordprocessingCanvas" xmlns:mc="http://schemas.openxmlformats.org/markup-compatibility/2006" xmlns:o="urn:schemas-microsoft-com:office:office" xmlns:r="http://schemas.openxmlformats.org/officeDocument/2006/relationships" xmlns:m="http://schemas.openxmlformats.org/officeDocument/2006/math" xmlns:v="urn:schemas-microsoft-com:vml" xmlns:wp14="http://schemas.microsoft.com/office/word/2010/wordprocessingDrawing" xmlns:wp="http://schemas.openxmlformats.org/drawingml/2006/wordprocessingDrawing" xmlns:w10="urn:schemas-microsoft-com:office:word" xmlns:w="http://schemas.openxmlformats.org/wordprocessingml/2006/main" xmlns:w14="http://schemas.microsoft.com/office/word/2010/wordml" xmlns:wpg="http://schemas.microsoft.com/office/word/2010/wordprocessingGroup" xmlns:wpi="http://schemas.microsoft.com/office/word/2010/wordprocessingInk" xmlns:wne="http://schemas.microsoft.com/office/word/2006/wordml" xmlns:wps="http://schemas.microsoft.com/office/word/2010/wordprocessingShape" mc:Ignorable="w14 wp14">
   <w:body>
     <w:p>
       <w:r>
@@ -30,15 +30,7 @@
         <w:t xml:space="preserve">) </w:t>
       </w:r>
       <w:r>
-        <w:t xml:space="preserve">as well as </w:t>
-      </w:r>
-      <w:proofErr w:type="gramStart"/>
-      <w:r>
-        <w:t>an ‘interesting</w:t>
-      </w:r>
-      <w:proofErr w:type="gramEnd"/>
-      <w:r>
-        <w:t xml:space="preserve"> UI’—a cherry blossom generator</w:t>
+        <w:t>as well as an ‘interesting UI’—a cherry blossom generator</w:t>
       </w:r>
       <w:r>
         <w:t xml:space="preserve"> that allows for tweaking of parameters via sliders. The UI shows off the benefit of integrating with Processing since I was able to use the vast library of beautiful artwork from </w:t>
@@ -74,7 +66,167 @@
         <w:t xml:space="preserve">The .zip </w:t>
       </w:r>
       <w:r>
-        <w:t>folder should contain all necessary libraries and project files. Simply unzip the folder and add the project contained in the folder.</w:t>
+        <w:t>folder should contain all necessary libraries and project files</w:t>
+      </w:r>
+      <w:r>
+        <w:t>. After unzipping and adding the project, go to Properties-&gt;Build Path, Add External Jars, and all the following jars according to your operating system:</w:t>
+      </w:r>
+    </w:p>
+    <w:p>
+      <w:pPr>
+        <w:rPr>
+          <w:rFonts w:ascii="Courier New" w:hAnsi="Courier New" w:cs="Courier New"/>
+          <w:sz w:val="18"/>
+        </w:rPr>
+      </w:pPr>
+      <w:proofErr w:type="gramStart"/>
+      <w:r>
+        <w:rPr>
+          <w:rFonts w:ascii="Courier New" w:hAnsi="Courier New" w:cs="Courier New"/>
+          <w:sz w:val="18"/>
+        </w:rPr>
+        <w:t>macosx=</w:t>
+      </w:r>
+      <w:proofErr w:type="gramEnd"/>
+      <w:r>
+        <w:rPr>
+          <w:rFonts w:ascii="Courier New" w:hAnsi="Courier New" w:cs="Courier New"/>
+          <w:sz w:val="18"/>
+        </w:rPr>
+        <w:t>core.jar,jogl-all.jar,gluegen-rt.jar,jogl-all-natives-macosx-universal.jar,gluegen-rt-natives-macosx-universal.jar</w:t>
+      </w:r>
+    </w:p>
+    <w:p>
+      <w:pPr>
+        <w:rPr>
+          <w:rFonts w:ascii="Courier New" w:hAnsi="Courier New" w:cs="Courier New"/>
+          <w:sz w:val="18"/>
+        </w:rPr>
+      </w:pPr>
+      <w:r>
+        <w:rPr>
+          <w:rFonts w:ascii="Courier New" w:hAnsi="Courier New" w:cs="Courier New"/>
+          <w:sz w:val="18"/>
+        </w:rPr>
+        <w:t>windows32=core.ja</w:t>
+      </w:r>
+      <w:bookmarkStart w:id="0" w:name="_GoBack"/>
+      <w:bookmarkEnd w:id="0"/>
+      <w:r>
+        <w:rPr>
+          <w:rFonts w:ascii="Courier New" w:hAnsi="Courier New" w:cs="Courier New"/>
+          <w:sz w:val="18"/>
+        </w:rPr>
+        <w:t>r</w:t>
+      </w:r>
+      <w:proofErr w:type="gramStart"/>
+      <w:r>
+        <w:rPr>
+          <w:rFonts w:ascii="Courier New" w:hAnsi="Courier New" w:cs="Courier New"/>
+          <w:sz w:val="18"/>
+        </w:rPr>
+        <w:t>,jogl</w:t>
+      </w:r>
+      <w:proofErr w:type="gramEnd"/>
+      <w:r>
+        <w:rPr>
+          <w:rFonts w:ascii="Courier New" w:hAnsi="Courier New" w:cs="Courier New"/>
+          <w:sz w:val="18"/>
+        </w:rPr>
+        <w:t>-all.jar,gluegen-rt.jar,jogl-all-natives-windows-i586.jar,gluegen-rt-natives-windows-i586.jar</w:t>
+      </w:r>
+    </w:p>
+    <w:p>
+      <w:pPr>
+        <w:rPr>
+          <w:rFonts w:ascii="Courier New" w:hAnsi="Courier New" w:cs="Courier New"/>
+          <w:sz w:val="18"/>
+        </w:rPr>
+      </w:pPr>
+      <w:r>
+        <w:rPr>
+          <w:rFonts w:ascii="Courier New" w:hAnsi="Courier New" w:cs="Courier New"/>
+          <w:sz w:val="18"/>
+        </w:rPr>
+        <w:t>windows64=core.jar</w:t>
+      </w:r>
+      <w:proofErr w:type="gramStart"/>
+      <w:r>
+        <w:rPr>
+          <w:rFonts w:ascii="Courier New" w:hAnsi="Courier New" w:cs="Courier New"/>
+          <w:sz w:val="18"/>
+        </w:rPr>
+        <w:t>,jogl</w:t>
+      </w:r>
+      <w:proofErr w:type="gramEnd"/>
+      <w:r>
+        <w:rPr>
+          <w:rFonts w:ascii="Courier New" w:hAnsi="Courier New" w:cs="Courier New"/>
+          <w:sz w:val="18"/>
+        </w:rPr>
+        <w:t>-all.jar,gluegen-rt.jar,jogl-all-natives-windows-amd64.jar,gluegen-rt-natives-windows-amd64.jar</w:t>
+      </w:r>
+    </w:p>
+    <w:p>
+      <w:pPr>
+        <w:rPr>
+          <w:rFonts w:ascii="Courier New" w:hAnsi="Courier New" w:cs="Courier New"/>
+          <w:sz w:val="18"/>
+        </w:rPr>
+      </w:pPr>
+      <w:r>
+        <w:rPr>
+          <w:rFonts w:ascii="Courier New" w:hAnsi="Courier New" w:cs="Courier New"/>
+          <w:sz w:val="18"/>
+        </w:rPr>
+        <w:t>linux32=core.jar</w:t>
+      </w:r>
+      <w:proofErr w:type="gramStart"/>
+      <w:r>
+        <w:rPr>
+          <w:rFonts w:ascii="Courier New" w:hAnsi="Courier New" w:cs="Courier New"/>
+          <w:sz w:val="18"/>
+        </w:rPr>
+        <w:t>,jogl</w:t>
+      </w:r>
+      <w:proofErr w:type="gramEnd"/>
+      <w:r>
+        <w:rPr>
+          <w:rFonts w:ascii="Courier New" w:hAnsi="Courier New" w:cs="Courier New"/>
+          <w:sz w:val="18"/>
+        </w:rPr>
+        <w:t>-all.jar,gluegen-rt.jar,jogl-all-natives-linux-i586.jar,gluegen-rt-natives-linux-i586.jar</w:t>
+      </w:r>
+    </w:p>
+    <w:p>
+      <w:pPr>
+        <w:rPr>
+          <w:rFonts w:ascii="Courier New" w:hAnsi="Courier New" w:cs="Courier New"/>
+          <w:sz w:val="18"/>
+        </w:rPr>
+      </w:pPr>
+      <w:r>
+        <w:rPr>
+          <w:rFonts w:ascii="Courier New" w:hAnsi="Courier New" w:cs="Courier New"/>
+          <w:sz w:val="18"/>
+        </w:rPr>
+        <w:t>linux64=core.jar</w:t>
+      </w:r>
+      <w:proofErr w:type="gramStart"/>
+      <w:r>
+        <w:rPr>
+          <w:rFonts w:ascii="Courier New" w:hAnsi="Courier New" w:cs="Courier New"/>
+          <w:sz w:val="18"/>
+        </w:rPr>
+        <w:t>,jogl</w:t>
+      </w:r>
+      <w:proofErr w:type="gramEnd"/>
+      <w:r>
+        <w:rPr>
+          <w:rFonts w:ascii="Courier New" w:hAnsi="Courier New" w:cs="Courier New"/>
+          <w:sz w:val="18"/>
+        </w:rPr>
+        <w:t>-all.jar,gluegen-rt.jar,jogl-all-natives-linux-amd64.jar,gluegen-rt-natives-linux-amd64.jar</w:t>
       </w:r>
     </w:p>
     <w:p>
@@ -521,27 +673,7 @@
           <w:sz w:val="16"/>
           <w:szCs w:val="16"/>
         </w:rPr>
-        <w:t xml:space="preserve">// </w:t>
-      </w:r>
-      <w:proofErr w:type="gramStart"/>
-      <w:r>
-        <w:rPr>
-          <w:rFonts w:ascii="Monaco" w:hAnsi="Monaco" w:cs="Monaco"/>
-          <w:color w:val="3F7F5F"/>
-          <w:sz w:val="16"/>
-          <w:szCs w:val="16"/>
-        </w:rPr>
-        <w:t>specify</w:t>
-      </w:r>
-      <w:proofErr w:type="gramEnd"/>
-      <w:r>
-        <w:rPr>
-          <w:rFonts w:ascii="Monaco" w:hAnsi="Monaco" w:cs="Monaco"/>
-          <w:color w:val="3F7F5F"/>
-          <w:sz w:val="16"/>
-          <w:szCs w:val="16"/>
-        </w:rPr>
-        <w:t xml:space="preserve"> the size of your sketch **IMPORTANT TO ALSO INCLUDE JAVA2D**</w:t>
+        <w:t>// specify the size of your sketch **IMPORTANT TO ALSO INCLUDE JAVA2D**</w:t>
       </w:r>
     </w:p>
     <w:p>
@@ -583,7 +715,7 @@
           <w:sz w:val="16"/>
           <w:szCs w:val="16"/>
         </w:rPr>
-        <w:t>size</w:t>
+        <w:t>size(</w:t>
       </w:r>
       <w:proofErr w:type="gramEnd"/>
       <w:r>
@@ -593,7 +725,7 @@
           <w:sz w:val="16"/>
           <w:szCs w:val="16"/>
         </w:rPr>
-        <w:t xml:space="preserve">(720, 1080, </w:t>
+        <w:t xml:space="preserve">720, 1080, </w:t>
       </w:r>
       <w:r>
         <w:rPr>
@@ -809,27 +941,7 @@
           <w:sz w:val="16"/>
           <w:szCs w:val="16"/>
         </w:rPr>
-        <w:t xml:space="preserve">// </w:t>
-      </w:r>
-      <w:proofErr w:type="gramStart"/>
-      <w:r>
-        <w:rPr>
-          <w:rFonts w:ascii="Monaco" w:hAnsi="Monaco" w:cs="Monaco"/>
-          <w:color w:val="3F7F5F"/>
-          <w:sz w:val="16"/>
-          <w:szCs w:val="16"/>
-        </w:rPr>
-        <w:t>set</w:t>
-      </w:r>
-      <w:proofErr w:type="gramEnd"/>
-      <w:r>
-        <w:rPr>
-          <w:rFonts w:ascii="Monaco" w:hAnsi="Monaco" w:cs="Monaco"/>
-          <w:color w:val="3F7F5F"/>
-          <w:sz w:val="16"/>
-          <w:szCs w:val="16"/>
-        </w:rPr>
-        <w:t xml:space="preserve"> up your UI here</w:t>
+        <w:t>// set up your UI here</w:t>
       </w:r>
     </w:p>
     <w:p>
@@ -1122,6 +1234,7 @@
           <w:sz w:val="16"/>
           <w:szCs w:val="16"/>
         </w:rPr>
+        <w:lastRenderedPageBreak/>
         <w:t>}</w:t>
       </w:r>
     </w:p>
@@ -1198,16 +1311,7 @@
         </w:numPr>
       </w:pPr>
       <w:r>
-        <w:lastRenderedPageBreak/>
-        <w:t xml:space="preserve">Right </w:t>
-      </w:r>
-      <w:proofErr w:type="gramStart"/>
-      <w:r>
-        <w:t>click  on</w:t>
-      </w:r>
-      <w:proofErr w:type="gramEnd"/>
-      <w:r>
-        <w:t xml:space="preserve"> a test file</w:t>
+        <w:t>Right click  on a test file</w:t>
       </w:r>
     </w:p>
     <w:p>
@@ -1268,16 +1372,10 @@
           <w:numId w:val="2"/>
         </w:numPr>
       </w:pPr>
-      <w:proofErr w:type="gramStart"/>
-      <w:r>
-        <w:t>There is no visual debug console as in the android application</w:t>
-      </w:r>
-      <w:proofErr w:type="gramEnd"/>
-      <w:r>
-        <w:t xml:space="preserve">, </w:t>
+      <w:r>
+        <w:t xml:space="preserve">There is no visual debug console as in the android application, </w:t>
       </w:r>
       <w:proofErr w:type="spellStart"/>
-      <w:proofErr w:type="gramStart"/>
       <w:r>
         <w:t>println</w:t>
       </w:r>
@@ -1290,7 +1388,6 @@
         <w:t>System.out</w:t>
       </w:r>
       <w:proofErr w:type="spellEnd"/>
-      <w:proofErr w:type="gramEnd"/>
       <w:r>
         <w:t>.</w:t>
       </w:r>
@@ -1315,10 +1412,7 @@
         <w:t>, sometimes the interface does not initially get drawn. This issue does not come up, however, when a test is run as a java application (i.e. via public static void main)</w:t>
       </w:r>
     </w:p>
-    <w:p>
-      <w:bookmarkStart w:id="0" w:name="_GoBack"/>
-      <w:bookmarkEnd w:id="0"/>
-    </w:p>
+    <w:p/>
     <w:sectPr>
       <w:pgSz w:w="12240" w:h="15840"/>
       <w:pgMar w:top="1440" w:right="1800" w:bottom="1440" w:left="1800" w:header="720" w:footer="720" w:gutter="0"/>
@@ -1330,7 +1424,7 @@
 </file>
 
 <file path=word/numbering.xml><?xml version="1.0" encoding="utf-8"?>
-<w:numbering xmlns:wpc="http://schemas.microsoft.com/office/word/2010/wordprocessingCanvas" xmlns:mo="http://schemas.microsoft.com/office/mac/office/2008/main" xmlns:mc="http://schemas.openxmlformats.org/markup-compatibility/2006" xmlns:mv="urn:schemas-microsoft-com:mac:vml" xmlns:o="urn:schemas-microsoft-com:office:office" xmlns:r="http://schemas.openxmlformats.org/officeDocument/2006/relationships" xmlns:m="http://schemas.openxmlformats.org/officeDocument/2006/math" xmlns:v="urn:schemas-microsoft-com:vml" xmlns:wp14="http://schemas.microsoft.com/office/word/2010/wordprocessingDrawing" xmlns:wp="http://schemas.openxmlformats.org/drawingml/2006/wordprocessingDrawing" xmlns:w10="urn:schemas-microsoft-com:office:word" xmlns:w="http://schemas.openxmlformats.org/wordprocessingml/2006/main" xmlns:w14="http://schemas.microsoft.com/office/word/2010/wordml" xmlns:wpg="http://schemas.microsoft.com/office/word/2010/wordprocessingGroup" xmlns:wpi="http://schemas.microsoft.com/office/word/2010/wordprocessingInk" xmlns:wne="http://schemas.microsoft.com/office/word/2006/wordml" xmlns:wps="http://schemas.microsoft.com/office/word/2010/wordprocessingShape" mc:Ignorable="w14 wp14">
+<w:numbering xmlns:wpc="http://schemas.microsoft.com/office/word/2010/wordprocessingCanvas" xmlns:mc="http://schemas.openxmlformats.org/markup-compatibility/2006" xmlns:o="urn:schemas-microsoft-com:office:office" xmlns:r="http://schemas.openxmlformats.org/officeDocument/2006/relationships" xmlns:m="http://schemas.openxmlformats.org/officeDocument/2006/math" xmlns:v="urn:schemas-microsoft-com:vml" xmlns:wp14="http://schemas.microsoft.com/office/word/2010/wordprocessingDrawing" xmlns:wp="http://schemas.openxmlformats.org/drawingml/2006/wordprocessingDrawing" xmlns:w10="urn:schemas-microsoft-com:office:word" xmlns:w="http://schemas.openxmlformats.org/wordprocessingml/2006/main" xmlns:w14="http://schemas.microsoft.com/office/word/2010/wordml" xmlns:wpg="http://schemas.microsoft.com/office/word/2010/wordprocessingGroup" xmlns:wpi="http://schemas.microsoft.com/office/word/2010/wordprocessingInk" xmlns:wne="http://schemas.microsoft.com/office/word/2006/wordml" xmlns:wps="http://schemas.microsoft.com/office/word/2010/wordprocessingShape" mc:Ignorable="w14 wp14">
   <w:abstractNum w:abstractNumId="0">
     <w:nsid w:val="46254321"/>
     <w:multiLevelType w:val="hybridMultilevel"/>
@@ -1713,7 +1807,7 @@
       </w:pPr>
     </w:pPrDefault>
   </w:docDefaults>
-  <w:latentStyles w:defLockedState="0" w:defUIPriority="99" w:defSemiHidden="1" w:defUnhideWhenUsed="1" w:defQFormat="0" w:count="276">
+  <w:latentStyles w:defLockedState="0" w:defUIPriority="99" w:defSemiHidden="1" w:defUnhideWhenUsed="1" w:defQFormat="0" w:count="267">
     <w:lsdException w:name="Normal" w:semiHidden="0" w:uiPriority="0" w:unhideWhenUsed="0" w:qFormat="1"/>
     <w:lsdException w:name="heading 1" w:semiHidden="0" w:uiPriority="9" w:unhideWhenUsed="0" w:qFormat="1"/>
     <w:lsdException w:name="heading 2" w:uiPriority="9" w:qFormat="1"/>
@@ -2519,7 +2613,7 @@
 </file>
 
 <file path=word/stylesWithEffects.xml><?xml version="1.0" encoding="utf-8"?>
-<w:styles xmlns:wpc="http://schemas.microsoft.com/office/word/2010/wordprocessingCanvas" xmlns:mo="http://schemas.microsoft.com/office/mac/office/2008/main" xmlns:mc="http://schemas.openxmlformats.org/markup-compatibility/2006" xmlns:mv="urn:schemas-microsoft-com:mac:vml" xmlns:o="urn:schemas-microsoft-com:office:office" xmlns:r="http://schemas.openxmlformats.org/officeDocument/2006/relationships" xmlns:m="http://schemas.openxmlformats.org/officeDocument/2006/math" xmlns:v="urn:schemas-microsoft-com:vml" xmlns:wp14="http://schemas.microsoft.com/office/word/2010/wordprocessingDrawing" xmlns:wp="http://schemas.openxmlformats.org/drawingml/2006/wordprocessingDrawing" xmlns:w10="urn:schemas-microsoft-com:office:word" xmlns:w="http://schemas.openxmlformats.org/wordprocessingml/2006/main" xmlns:w14="http://schemas.microsoft.com/office/word/2010/wordml" xmlns:wpg="http://schemas.microsoft.com/office/word/2010/wordprocessingGroup" xmlns:wpi="http://schemas.microsoft.com/office/word/2010/wordprocessingInk" xmlns:wne="http://schemas.microsoft.com/office/word/2006/wordml" xmlns:wps="http://schemas.microsoft.com/office/word/2010/wordprocessingShape" mc:Ignorable="w14 wp14">
+<w:styles xmlns:wpc="http://schemas.microsoft.com/office/word/2010/wordprocessingCanvas" xmlns:mc="http://schemas.openxmlformats.org/markup-compatibility/2006" xmlns:o="urn:schemas-microsoft-com:office:office" xmlns:r="http://schemas.openxmlformats.org/officeDocument/2006/relationships" xmlns:m="http://schemas.openxmlformats.org/officeDocument/2006/math" xmlns:v="urn:schemas-microsoft-com:vml" xmlns:wp14="http://schemas.microsoft.com/office/word/2010/wordprocessingDrawing" xmlns:wp="http://schemas.openxmlformats.org/drawingml/2006/wordprocessingDrawing" xmlns:w10="urn:schemas-microsoft-com:office:word" xmlns:w="http://schemas.openxmlformats.org/wordprocessingml/2006/main" xmlns:w14="http://schemas.microsoft.com/office/word/2010/wordml" xmlns:wpg="http://schemas.microsoft.com/office/word/2010/wordprocessingGroup" xmlns:wpi="http://schemas.microsoft.com/office/word/2010/wordprocessingInk" xmlns:wne="http://schemas.microsoft.com/office/word/2006/wordml" xmlns:wps="http://schemas.microsoft.com/office/word/2010/wordprocessingShape" mc:Ignorable="w14 wp14">
   <w:docDefaults>
     <w:rPrDefault>
       <w:rPr>
@@ -2535,7 +2629,7 @@
       </w:pPr>
     </w:pPrDefault>
   </w:docDefaults>
-  <w:latentStyles w:defLockedState="0" w:defUIPriority="99" w:defSemiHidden="1" w:defUnhideWhenUsed="1" w:defQFormat="0" w:count="276">
+  <w:latentStyles w:defLockedState="0" w:defUIPriority="99" w:defSemiHidden="1" w:defUnhideWhenUsed="1" w:defQFormat="0" w:count="267">
     <w:lsdException w:name="Normal" w:semiHidden="0" w:uiPriority="0" w:unhideWhenUsed="0" w:qFormat="1"/>
     <w:lsdException w:name="heading 1" w:semiHidden="0" w:uiPriority="9" w:unhideWhenUsed="0" w:qFormat="1"/>
     <w:lsdException w:name="heading 2" w:uiPriority="9" w:qFormat="1"/>

</xml_diff>